<commit_message>
feat: add new module 2 and code practices
</commit_message>
<xml_diff>
--- a/Unidad_1/Guia.docx
+++ b/Unidad_1/Guia.docx
@@ -69,7 +69,21 @@
         <w:rPr>
           <w:lang w:val="es-EC"/>
         </w:rPr>
-        <w:t xml:space="preserve"> mas populares de JavaScript para el desarrollo de aplicaciones web y móviles. </w:t>
+        <w:t xml:space="preserve"> </w:t>
+      </w:r>
+      <w:proofErr w:type="spellStart"/>
+      <w:r>
+        <w:rPr>
+          <w:lang w:val="es-EC"/>
+        </w:rPr>
+        <w:t>mas</w:t>
+      </w:r>
+      <w:proofErr w:type="spellEnd"/>
+      <w:r>
+        <w:rPr>
+          <w:lang w:val="es-EC"/>
+        </w:rPr>
+        <w:t xml:space="preserve"> populares de JavaScript para el desarrollo de aplicaciones web y móviles. </w:t>
       </w:r>
       <w:r>
         <w:rPr>
@@ -488,6 +502,47 @@
         <w:rPr>
           <w:lang w:val="es-EC"/>
         </w:rPr>
+        <w:t>Creación de proyecto</w:t>
+      </w:r>
+    </w:p>
+    <w:p>
+      <w:pPr>
+        <w:pStyle w:val="Slide"/>
+      </w:pPr>
+      <w:r>
+        <w:t>Slide 8 – 10</w:t>
+      </w:r>
+    </w:p>
+    <w:p>
+      <w:pPr>
+        <w:rPr>
+          <w:lang w:val="es-EC"/>
+        </w:rPr>
+      </w:pPr>
+      <w:r>
+        <w:rPr>
+          <w:lang w:val="es-EC"/>
+        </w:rPr>
+        <w:t>Se</w:t>
+      </w:r>
+      <w:r>
+        <w:rPr>
+          <w:lang w:val="es-EC"/>
+        </w:rPr>
+        <w:t>guimos los pasos de la línea de comandos para la creación del proyecto base de ReactJS. Y limpiamos el proyecto para que esté igual al proyecto de la captura.</w:t>
+      </w:r>
+    </w:p>
+    <w:p>
+      <w:pPr>
+        <w:pStyle w:val="Heading1"/>
+        <w:rPr>
+          <w:lang w:val="es-EC"/>
+        </w:rPr>
+      </w:pPr>
+      <w:r>
+        <w:rPr>
+          <w:lang w:val="es-EC"/>
+        </w:rPr>
         <w:t>Componentes</w:t>
       </w:r>
     </w:p>
@@ -572,12 +627,56 @@
         </w:rPr>
         <w:br/>
       </w:r>
-      <w:r>
-        <w:rPr>
-          <w:lang w:val="es-EC"/>
-        </w:rPr>
-        <w:t>Header, Navbar, Articles, Footer</w:t>
-      </w:r>
+      <w:proofErr w:type="spellStart"/>
+      <w:r>
+        <w:rPr>
+          <w:lang w:val="es-EC"/>
+        </w:rPr>
+        <w:t>Header</w:t>
+      </w:r>
+      <w:proofErr w:type="spellEnd"/>
+      <w:r>
+        <w:rPr>
+          <w:lang w:val="es-EC"/>
+        </w:rPr>
+        <w:t xml:space="preserve">, </w:t>
+      </w:r>
+      <w:proofErr w:type="spellStart"/>
+      <w:r>
+        <w:rPr>
+          <w:lang w:val="es-EC"/>
+        </w:rPr>
+        <w:t>Navbar</w:t>
+      </w:r>
+      <w:proofErr w:type="spellEnd"/>
+      <w:r>
+        <w:rPr>
+          <w:lang w:val="es-EC"/>
+        </w:rPr>
+        <w:t xml:space="preserve">, </w:t>
+      </w:r>
+      <w:proofErr w:type="spellStart"/>
+      <w:r>
+        <w:rPr>
+          <w:lang w:val="es-EC"/>
+        </w:rPr>
+        <w:t>Articles</w:t>
+      </w:r>
+      <w:proofErr w:type="spellEnd"/>
+      <w:r>
+        <w:rPr>
+          <w:lang w:val="es-EC"/>
+        </w:rPr>
+        <w:t xml:space="preserve">, </w:t>
+      </w:r>
+      <w:proofErr w:type="spellStart"/>
+      <w:r>
+        <w:rPr>
+          <w:lang w:val="es-EC"/>
+        </w:rPr>
+        <w:t>Footer</w:t>
+      </w:r>
+      <w:proofErr w:type="spellEnd"/>
     </w:p>
     <w:p>
       <w:pPr>
@@ -591,6 +690,17 @@
           <w:lang w:val="es-EC"/>
         </w:rPr>
         <w:t>Primer componente</w:t>
+      </w:r>
+    </w:p>
+    <w:p>
+      <w:pPr>
+        <w:pStyle w:val="Slide"/>
+      </w:pPr>
+      <w:r>
+        <w:t>Slide 11 - 1</w:t>
+      </w:r>
+      <w:r>
+        <w:t>2</w:t>
       </w:r>
     </w:p>
     <w:p>
@@ -645,6 +755,300 @@
         </w:rPr>
         <w:t>Añadir props obligatorios al componente para enviar la url y el nombre. Finalmente, renderizar el componente desde un Array de objetos con las claves url y name.</w:t>
       </w:r>
+    </w:p>
+    <w:p>
+      <w:pPr>
+        <w:pStyle w:val="Heading2"/>
+        <w:rPr>
+          <w:lang w:val="es-EC"/>
+        </w:rPr>
+      </w:pPr>
+      <w:r>
+        <w:rPr>
+          <w:lang w:val="es-EC"/>
+        </w:rPr>
+        <w:t>Props</w:t>
+      </w:r>
+    </w:p>
+    <w:p>
+      <w:pPr>
+        <w:pStyle w:val="Slide"/>
+      </w:pPr>
+      <w:r>
+        <w:t>Slide 13-14</w:t>
+      </w:r>
+    </w:p>
+    <w:p>
+      <w:pPr>
+        <w:rPr>
+          <w:lang w:val="es-EC"/>
+        </w:rPr>
+      </w:pPr>
+      <w:r>
+        <w:rPr>
+          <w:lang w:val="es-EC"/>
+        </w:rPr>
+        <w:t xml:space="preserve">Los props es un análogo de los parámetros que hemos visto en las funciones. Para enviar un valor en un prop a un componente se lo realiza como los atributos HTML antes revisado, con la diferencia de que ahora no solo pueden recibir String, si no también todos los </w:t>
+      </w:r>
+      <w:r>
+        <w:rPr>
+          <w:lang w:val="es-EC"/>
+        </w:rPr>
+        <w:lastRenderedPageBreak/>
+        <w:t xml:space="preserve">demás valores primitivos y complejos como JSONs, Clases </w:t>
+      </w:r>
+      <w:r>
+        <w:rPr>
+          <w:lang w:val="es-EC"/>
+        </w:rPr>
+        <w:t>o incluso, otro Componente de ReactJS.</w:t>
+      </w:r>
+    </w:p>
+    <w:p>
+      <w:pPr>
+        <w:pStyle w:val="Heading2"/>
+        <w:rPr>
+          <w:lang w:val="es-EC"/>
+        </w:rPr>
+      </w:pPr>
+      <w:r>
+        <w:rPr>
+          <w:lang w:val="es-EC"/>
+        </w:rPr>
+        <w:t>Renderizado condicional y dinámico</w:t>
+      </w:r>
+    </w:p>
+    <w:p>
+      <w:pPr>
+        <w:rPr>
+          <w:lang w:val="es-EC"/>
+        </w:rPr>
+      </w:pPr>
+      <w:r>
+        <w:rPr>
+          <w:lang w:val="es-EC"/>
+        </w:rPr>
+        <w:t>El renderizado condicional es una característica que podemos usar al usar JSX, al tener la capacidad de declarar statements de JS podemos incluir condicionales “</w:t>
+      </w:r>
+      <w:r>
+        <w:rPr>
+          <w:lang w:val="es-EC"/>
+        </w:rPr>
+        <w:t xml:space="preserve">if”, </w:t>
+      </w:r>
+      <w:r>
+        <w:rPr>
+          <w:lang w:val="es-EC"/>
+        </w:rPr>
+        <w:t>evaluaciones booleanas</w:t>
+      </w:r>
+      <w:r>
+        <w:rPr>
+          <w:lang w:val="es-EC"/>
+        </w:rPr>
+        <w:t>,</w:t>
+      </w:r>
+      <w:r>
+        <w:rPr>
+          <w:lang w:val="es-EC"/>
+        </w:rPr>
+        <w:t xml:space="preserve"> y por ende</w:t>
+      </w:r>
+      <w:r>
+        <w:rPr>
+          <w:lang w:val="es-EC"/>
+        </w:rPr>
+        <w:t xml:space="preserve"> condicionales ternarias.</w:t>
+      </w:r>
+    </w:p>
+    <w:p>
+      <w:pPr>
+        <w:rPr>
+          <w:lang w:val="es-EC"/>
+        </w:rPr>
+      </w:pPr>
+      <w:r>
+        <w:rPr>
+          <w:lang w:val="es-EC"/>
+        </w:rPr>
+        <w:t xml:space="preserve">Para realizar dentro de las etiquetas de JSX tenemos que realizarlo dentro de “{}”. Dentro de las llaves colocaremos código de JS que realizará la evaluación. En caso de ser una evaluación </w:t>
+      </w:r>
+      <w:proofErr w:type="spellStart"/>
+      <w:r>
+        <w:rPr>
+          <w:lang w:val="es-EC"/>
+        </w:rPr>
+        <w:t>tru</w:t>
+      </w:r>
+      <w:r>
+        <w:rPr>
+          <w:lang w:val="es-EC"/>
+        </w:rPr>
+        <w:t>thy</w:t>
+      </w:r>
+      <w:proofErr w:type="spellEnd"/>
+      <w:r>
+        <w:rPr>
+          <w:lang w:val="es-EC"/>
+        </w:rPr>
+        <w:t>/</w:t>
+      </w:r>
+      <w:proofErr w:type="spellStart"/>
+      <w:r>
+        <w:rPr>
+          <w:lang w:val="es-EC"/>
+        </w:rPr>
+        <w:t>falsy</w:t>
+      </w:r>
+      <w:proofErr w:type="spellEnd"/>
+      <w:r>
+        <w:rPr>
+          <w:lang w:val="es-EC"/>
+        </w:rPr>
+        <w:t>, como puede ser user &amp;&amp; &lt;</w:t>
+      </w:r>
+      <w:proofErr w:type="spellStart"/>
+      <w:r>
+        <w:rPr>
+          <w:lang w:val="es-EC"/>
+        </w:rPr>
+        <w:t>comp</w:t>
+      </w:r>
+      <w:proofErr w:type="spellEnd"/>
+      <w:r>
+        <w:rPr>
+          <w:lang w:val="es-EC"/>
+        </w:rPr>
+        <w:t xml:space="preserve"> /&gt; o Boolean (</w:t>
+      </w:r>
+      <w:proofErr w:type="spellStart"/>
+      <w:r>
+        <w:rPr>
+          <w:lang w:val="es-EC"/>
+        </w:rPr>
+        <w:t>cond</w:t>
+      </w:r>
+      <w:proofErr w:type="spellEnd"/>
+      <w:r>
+        <w:rPr>
+          <w:lang w:val="es-EC"/>
+        </w:rPr>
+        <w:t>) &amp;&amp; &lt;</w:t>
+      </w:r>
+      <w:proofErr w:type="spellStart"/>
+      <w:r>
+        <w:rPr>
+          <w:lang w:val="es-EC"/>
+        </w:rPr>
+        <w:t>comp</w:t>
+      </w:r>
+      <w:proofErr w:type="spellEnd"/>
+      <w:r>
+        <w:rPr>
+          <w:lang w:val="es-EC"/>
+        </w:rPr>
+        <w:t xml:space="preserve"> /&gt;, esté hará que el componente de la extrema derecha se renderice si y solo sí toda la cadena de condiciones de la izquierda resulta </w:t>
+      </w:r>
+      <w:proofErr w:type="spellStart"/>
+      <w:r>
+        <w:rPr>
+          <w:lang w:val="es-EC"/>
+        </w:rPr>
+        <w:t>tru</w:t>
+      </w:r>
+      <w:r>
+        <w:rPr>
+          <w:lang w:val="es-EC"/>
+        </w:rPr>
+        <w:t>thy</w:t>
+      </w:r>
+      <w:proofErr w:type="spellEnd"/>
+      <w:r>
+        <w:rPr>
+          <w:lang w:val="es-EC"/>
+        </w:rPr>
+        <w:t>. Caso contrario el componente no se renderizará.</w:t>
+      </w:r>
+    </w:p>
+    <w:p>
+      <w:pPr>
+        <w:rPr>
+          <w:lang w:val="es-EC"/>
+        </w:rPr>
+      </w:pPr>
+      <w:r>
+        <w:rPr>
+          <w:lang w:val="es-EC"/>
+        </w:rPr>
+        <w:t xml:space="preserve">Hay que tener en consideración ciertas condiciones. Por </w:t>
+      </w:r>
+      <w:r>
+        <w:rPr>
+          <w:lang w:val="es-EC"/>
+        </w:rPr>
+        <w:t>ejemplo,</w:t>
+      </w:r>
+      <w:r>
+        <w:rPr>
+          <w:lang w:val="es-EC"/>
+        </w:rPr>
+        <w:t xml:space="preserve"> </w:t>
+      </w:r>
+      <w:r>
+        <w:rPr>
+          <w:lang w:val="es-EC"/>
+        </w:rPr>
+        <w:t>al usar una variable que puede contener valores numéricos, debido a que si nuestra condición es var1 &amp;&amp; &lt;</w:t>
+      </w:r>
+      <w:proofErr w:type="spellStart"/>
+      <w:r>
+        <w:rPr>
+          <w:lang w:val="es-EC"/>
+        </w:rPr>
+        <w:t>comp</w:t>
+      </w:r>
+      <w:proofErr w:type="spellEnd"/>
+      <w:r>
+        <w:rPr>
+          <w:lang w:val="es-EC"/>
+        </w:rPr>
+        <w:t xml:space="preserve"> /&gt; y el valor de var1 es el número 0, esto provocará que se renderice el numero 0, que no es lo que deseamos. Para evitar estos casos no deseados se recomienda encapsular todas las condiciones dentro del constructor Boolean() o hacer el uso adecuado del operador “!” y “!!” para obtener una respuesta completamente booleana y no </w:t>
+      </w:r>
+      <w:proofErr w:type="spellStart"/>
+      <w:r>
+        <w:rPr>
+          <w:lang w:val="es-EC"/>
+        </w:rPr>
+        <w:t>truthy</w:t>
+      </w:r>
+      <w:proofErr w:type="spellEnd"/>
+      <w:r>
+        <w:rPr>
+          <w:lang w:val="es-EC"/>
+        </w:rPr>
+        <w:t xml:space="preserve"> o </w:t>
+      </w:r>
+      <w:proofErr w:type="spellStart"/>
+      <w:r>
+        <w:rPr>
+          <w:lang w:val="es-EC"/>
+        </w:rPr>
+        <w:t>falsy</w:t>
+      </w:r>
+      <w:proofErr w:type="spellEnd"/>
+      <w:r>
+        <w:rPr>
+          <w:lang w:val="es-EC"/>
+        </w:rPr>
+        <w:t>.</w:t>
+      </w:r>
+    </w:p>
+    <w:p>
+      <w:pPr>
+        <w:rPr>
+          <w:lang w:val="es-EC"/>
+        </w:rPr>
+      </w:pPr>
     </w:p>
     <w:sectPr>
       <w:pgSz w:w="12240" w:h="15840"/>
@@ -1204,10 +1608,9 @@
     <w:next w:val="Normal"/>
     <w:link w:val="Heading2Char"/>
     <w:uiPriority w:val="9"/>
-    <w:semiHidden/>
     <w:unhideWhenUsed/>
     <w:qFormat/>
-    <w:rsid w:val="002B2CE9"/>
+    <w:rsid w:val="00B61994"/>
     <w:pPr>
       <w:keepNext/>
       <w:keepLines/>
@@ -1216,7 +1619,6 @@
     </w:pPr>
     <w:rPr>
       <w:rFonts w:asciiTheme="majorHAnsi" w:eastAsiaTheme="majorEastAsia" w:hAnsiTheme="majorHAnsi" w:cstheme="majorBidi"/>
-      <w:color w:val="0F4761" w:themeColor="accent1" w:themeShade="BF"/>
       <w:sz w:val="32"/>
       <w:szCs w:val="32"/>
     </w:rPr>
@@ -1420,11 +1822,9 @@
     <w:basedOn w:val="DefaultParagraphFont"/>
     <w:link w:val="Heading2"/>
     <w:uiPriority w:val="9"/>
-    <w:semiHidden/>
-    <w:rsid w:val="002B2CE9"/>
+    <w:rsid w:val="00B61994"/>
     <w:rPr>
       <w:rFonts w:asciiTheme="majorHAnsi" w:eastAsiaTheme="majorEastAsia" w:hAnsiTheme="majorHAnsi" w:cstheme="majorBidi"/>
-      <w:color w:val="0F4761" w:themeColor="accent1" w:themeShade="BF"/>
       <w:sz w:val="32"/>
       <w:szCs w:val="32"/>
     </w:rPr>
@@ -2039,23 +2439,6 @@
 </file>
 
 <file path=customXml/item1.xml><?xml version="1.0" encoding="utf-8"?>
-<p:properties xmlns:p="http://schemas.microsoft.com/office/2006/metadata/properties" xmlns:xsi="http://www.w3.org/2001/XMLSchema-instance" xmlns:pc="http://schemas.microsoft.com/office/infopath/2007/PartnerControls">
-  <documentManagement>
-    <_activity xmlns="98b3f1ad-107c-497c-bb15-64aaebc89f52" xsi:nil="true"/>
-  </documentManagement>
-</p:properties>
-</file>
-
-<file path=customXml/item2.xml><?xml version="1.0" encoding="utf-8"?>
-<?mso-contentType ?>
-<FormTemplates xmlns="http://schemas.microsoft.com/sharepoint/v3/contenttype/forms">
-  <Display>DocumentLibraryForm</Display>
-  <Edit>DocumentLibraryForm</Edit>
-  <New>DocumentLibraryForm</New>
-</FormTemplates>
-</file>
-
-<file path=customXml/item3.xml><?xml version="1.0" encoding="utf-8"?>
 <ct:contentTypeSchema xmlns:ct="http://schemas.microsoft.com/office/2006/metadata/contentType" xmlns:ma="http://schemas.microsoft.com/office/2006/metadata/properties/metaAttributes" ct:_="" ma:_="" ma:contentTypeName="Documento" ma:contentTypeID="0x0101000ABC46EDA268834388609BD5B286F917" ma:contentTypeVersion="17" ma:contentTypeDescription="Crear nuevo documento." ma:contentTypeScope="" ma:versionID="b8ef759d716670bba47381dcbb7cab08">
   <xsd:schema xmlns:xsd="http://www.w3.org/2001/XMLSchema" xmlns:xs="http://www.w3.org/2001/XMLSchema" xmlns:p="http://schemas.microsoft.com/office/2006/metadata/properties" xmlns:ns3="98b3f1ad-107c-497c-bb15-64aaebc89f52" xmlns:ns4="a0690ee9-4047-4223-84b2-6b02f926f5d8" targetNamespace="http://schemas.microsoft.com/office/2006/metadata/properties" ma:root="true" ma:fieldsID="f0548e293e02a81e2d97140f47270d75" ns3:_="" ns4:_="">
     <xsd:import namespace="98b3f1ad-107c-497c-bb15-64aaebc89f52"/>
@@ -2302,32 +2685,24 @@
 </ct:contentTypeSchema>
 </file>
 
-<file path=customXml/itemProps1.xml><?xml version="1.0" encoding="utf-8"?>
-<ds:datastoreItem xmlns:ds="http://schemas.openxmlformats.org/officeDocument/2006/customXml" ds:itemID="{1A62B62A-6829-43EA-BA4A-C7555935955E}">
-  <ds:schemaRefs>
-    <ds:schemaRef ds:uri="http://purl.org/dc/elements/1.1/"/>
-    <ds:schemaRef ds:uri="http://schemas.microsoft.com/office/2006/documentManagement/types"/>
-    <ds:schemaRef ds:uri="http://schemas.openxmlformats.org/package/2006/metadata/core-properties"/>
-    <ds:schemaRef ds:uri="http://schemas.microsoft.com/office/2006/metadata/properties"/>
-    <ds:schemaRef ds:uri="98b3f1ad-107c-497c-bb15-64aaebc89f52"/>
-    <ds:schemaRef ds:uri="http://www.w3.org/XML/1998/namespace"/>
-    <ds:schemaRef ds:uri="http://purl.org/dc/dcmitype/"/>
-    <ds:schemaRef ds:uri="http://schemas.microsoft.com/office/infopath/2007/PartnerControls"/>
-    <ds:schemaRef ds:uri="a0690ee9-4047-4223-84b2-6b02f926f5d8"/>
-    <ds:schemaRef ds:uri="http://purl.org/dc/terms/"/>
-  </ds:schemaRefs>
-</ds:datastoreItem>
+<file path=customXml/item2.xml><?xml version="1.0" encoding="utf-8"?>
+<?mso-contentType ?>
+<FormTemplates xmlns="http://schemas.microsoft.com/sharepoint/v3/contenttype/forms">
+  <Display>DocumentLibraryForm</Display>
+  <Edit>DocumentLibraryForm</Edit>
+  <New>DocumentLibraryForm</New>
+</FormTemplates>
 </file>
 
-<file path=customXml/itemProps2.xml><?xml version="1.0" encoding="utf-8"?>
-<ds:datastoreItem xmlns:ds="http://schemas.openxmlformats.org/officeDocument/2006/customXml" ds:itemID="{4D7E8EF9-EC78-4755-A440-C4783DEAF1FB}">
-  <ds:schemaRefs>
-    <ds:schemaRef ds:uri="http://schemas.microsoft.com/sharepoint/v3/contenttype/forms"/>
-  </ds:schemaRefs>
-</ds:datastoreItem>
+<file path=customXml/item3.xml><?xml version="1.0" encoding="utf-8"?>
+<p:properties xmlns:p="http://schemas.microsoft.com/office/2006/metadata/properties" xmlns:xsi="http://www.w3.org/2001/XMLSchema-instance" xmlns:pc="http://schemas.microsoft.com/office/infopath/2007/PartnerControls">
+  <documentManagement>
+    <_activity xmlns="98b3f1ad-107c-497c-bb15-64aaebc89f52" xsi:nil="true"/>
+  </documentManagement>
+</p:properties>
 </file>
 
-<file path=customXml/itemProps3.xml><?xml version="1.0" encoding="utf-8"?>
+<file path=customXml/itemProps1.xml><?xml version="1.0" encoding="utf-8"?>
 <ds:datastoreItem xmlns:ds="http://schemas.openxmlformats.org/officeDocument/2006/customXml" ds:itemID="{36DE4FEC-864C-4CE9-A6A3-4C698DBCCE1B}">
   <ds:schemaRefs>
     <ds:schemaRef ds:uri="http://schemas.microsoft.com/office/2006/metadata/contentType"/>
@@ -2344,4 +2719,22 @@
     <ds:schemaRef ds:uri="http://schemas.microsoft.com/internal/obd"/>
   </ds:schemaRefs>
 </ds:datastoreItem>
+</file>
+
+<file path=customXml/itemProps2.xml><?xml version="1.0" encoding="utf-8"?>
+<ds:datastoreItem xmlns:ds="http://schemas.openxmlformats.org/officeDocument/2006/customXml" ds:itemID="{4D7E8EF9-EC78-4755-A440-C4783DEAF1FB}">
+  <ds:schemaRefs>
+    <ds:schemaRef ds:uri="http://schemas.microsoft.com/sharepoint/v3/contenttype/forms"/>
+  </ds:schemaRefs>
+</ds:datastoreItem>
+</file>
+
+<file path=customXml/itemProps3.xml><?xml version="1.0" encoding="utf-8"?>
+<ds:datastoreItem xmlns:ds="http://schemas.openxmlformats.org/officeDocument/2006/customXml" ds:itemID="{1A62B62A-6829-43EA-BA4A-C7555935955E}">
+  <ds:schemaRefs>
+    <ds:schemaRef ds:uri="http://schemas.microsoft.com/office/2006/metadata/properties"/>
+    <ds:schemaRef ds:uri="http://schemas.microsoft.com/office/infopath/2007/PartnerControls"/>
+    <ds:schemaRef ds:uri="98b3f1ad-107c-497c-bb15-64aaebc89f52"/>
+  </ds:schemaRefs>
+</ds:datastoreItem>
 </file>
</xml_diff>

<commit_message>
feat: update module 1
</commit_message>
<xml_diff>
--- a/Unidad_1/Guia.docx
+++ b/Unidad_1/Guia.docx
@@ -69,21 +69,7 @@
         <w:rPr>
           <w:lang w:val="es-EC"/>
         </w:rPr>
-        <w:t xml:space="preserve"> </w:t>
-      </w:r>
-      <w:proofErr w:type="spellStart"/>
-      <w:r>
-        <w:rPr>
-          <w:lang w:val="es-EC"/>
-        </w:rPr>
-        <w:t>mas</w:t>
-      </w:r>
-      <w:proofErr w:type="spellEnd"/>
-      <w:r>
-        <w:rPr>
-          <w:lang w:val="es-EC"/>
-        </w:rPr>
-        <w:t xml:space="preserve"> populares de JavaScript para el desarrollo de aplicaciones web y móviles. </w:t>
+        <w:t xml:space="preserve"> mas populares de JavaScript para el desarrollo de aplicaciones web y móviles. </w:t>
       </w:r>
       <w:r>
         <w:rPr>
@@ -627,56 +613,12 @@
         </w:rPr>
         <w:br/>
       </w:r>
-      <w:proofErr w:type="spellStart"/>
-      <w:r>
-        <w:rPr>
-          <w:lang w:val="es-EC"/>
-        </w:rPr>
-        <w:t>Header</w:t>
-      </w:r>
-      <w:proofErr w:type="spellEnd"/>
-      <w:r>
-        <w:rPr>
-          <w:lang w:val="es-EC"/>
-        </w:rPr>
-        <w:t xml:space="preserve">, </w:t>
-      </w:r>
-      <w:proofErr w:type="spellStart"/>
-      <w:r>
-        <w:rPr>
-          <w:lang w:val="es-EC"/>
-        </w:rPr>
-        <w:t>Navbar</w:t>
-      </w:r>
-      <w:proofErr w:type="spellEnd"/>
-      <w:r>
-        <w:rPr>
-          <w:lang w:val="es-EC"/>
-        </w:rPr>
-        <w:t xml:space="preserve">, </w:t>
-      </w:r>
-      <w:proofErr w:type="spellStart"/>
-      <w:r>
-        <w:rPr>
-          <w:lang w:val="es-EC"/>
-        </w:rPr>
-        <w:t>Articles</w:t>
-      </w:r>
-      <w:proofErr w:type="spellEnd"/>
-      <w:r>
-        <w:rPr>
-          <w:lang w:val="es-EC"/>
-        </w:rPr>
-        <w:t xml:space="preserve">, </w:t>
-      </w:r>
-      <w:proofErr w:type="spellStart"/>
-      <w:r>
-        <w:rPr>
-          <w:lang w:val="es-EC"/>
-        </w:rPr>
-        <w:t>Footer</w:t>
-      </w:r>
-      <w:proofErr w:type="spellEnd"/>
+      <w:r>
+        <w:rPr>
+          <w:lang w:val="es-EC"/>
+        </w:rPr>
+        <w:t>Header, Navbar, Articles, Footer</w:t>
+      </w:r>
     </w:p>
     <w:p>
       <w:pPr>
@@ -755,6 +697,22 @@
     </w:p>
     <w:p>
       <w:pPr>
+        <w:rPr>
+          <w:rFonts w:asciiTheme="majorHAnsi" w:eastAsiaTheme="majorEastAsia" w:hAnsiTheme="majorHAnsi" w:cstheme="majorBidi"/>
+          <w:sz w:val="32"/>
+          <w:szCs w:val="32"/>
+          <w:lang w:val="es-EC"/>
+        </w:rPr>
+      </w:pPr>
+      <w:r>
+        <w:rPr>
+          <w:lang w:val="es-EC"/>
+        </w:rPr>
+        <w:br w:type="page"/>
+      </w:r>
+    </w:p>
+    <w:p>
+      <w:pPr>
         <w:pStyle w:val="Heading2"/>
         <w:rPr>
           <w:lang w:val="es-EC"/>
@@ -764,6 +722,7 @@
         <w:rPr>
           <w:lang w:val="es-EC"/>
         </w:rPr>
+        <w:lastRenderedPageBreak/>
         <w:t>Props</w:t>
       </w:r>
     </w:p>
@@ -785,14 +744,7 @@
         <w:rPr>
           <w:lang w:val="es-EC"/>
         </w:rPr>
-        <w:t xml:space="preserve">Los props es un análogo de los parámetros que hemos visto en las funciones. Para enviar un valor en un prop a un componente se lo realiza como los atributos HTML antes revisado, con la diferencia de que ahora no solo pueden recibir String, si no también todos los </w:t>
-      </w:r>
-      <w:r>
-        <w:rPr>
-          <w:lang w:val="es-EC"/>
-        </w:rPr>
-        <w:lastRenderedPageBreak/>
-        <w:t xml:space="preserve">demás valores primitivos y complejos como JSONs, Clases </w:t>
+        <w:t xml:space="preserve">Los props es un análogo de los parámetros que hemos visto en las funciones. Para enviar un valor en un prop a un componente se lo realiza como los atributos HTML antes revisado, con la diferencia de que ahora no solo pueden recibir String, si no también todos los demás valores primitivos y complejos como JSONs, Clases </w:t>
       </w:r>
       <w:r>
         <w:rPr>
@@ -817,29 +769,26 @@
     </w:p>
     <w:p>
       <w:pPr>
-        <w:rPr>
-          <w:lang w:val="es-EC"/>
-        </w:rPr>
-      </w:pPr>
-      <w:r>
-        <w:rPr>
-          <w:lang w:val="es-EC"/>
-        </w:rPr>
-        <w:t>Con ReactJS, el programador escribe la aplicación web en JSX, TSX (</w:t>
-      </w:r>
-      <w:proofErr w:type="spellStart"/>
-      <w:r>
-        <w:rPr>
-          <w:lang w:val="es-EC"/>
-        </w:rPr>
-        <w:t>Typescript</w:t>
-      </w:r>
-      <w:proofErr w:type="spellEnd"/>
-      <w:r>
-        <w:rPr>
-          <w:lang w:val="es-EC"/>
-        </w:rPr>
-        <w:t>), junto con CSS (o SCSS) para al final ver una aplicación web que es solo HTML, CSS y JavaScript. Pero</w:t>
+        <w:pStyle w:val="Slide"/>
+      </w:pPr>
+      <w:r>
+        <w:t xml:space="preserve">Slides </w:t>
+      </w:r>
+      <w:r>
+        <w:t>15 - 17</w:t>
+      </w:r>
+    </w:p>
+    <w:p>
+      <w:pPr>
+        <w:rPr>
+          <w:lang w:val="es-EC"/>
+        </w:rPr>
+      </w:pPr>
+      <w:r>
+        <w:rPr>
+          <w:lang w:val="es-EC"/>
+        </w:rPr>
+        <w:t>Con ReactJS, el programador escribe la aplicación web en JSX, TSX (Typescript), junto con CSS (o SCSS) para al final ver una aplicación web que es solo HTML, CSS y JavaScript. Pero</w:t>
       </w:r>
     </w:p>
     <w:p>
@@ -866,91 +815,7 @@
         <w:rPr>
           <w:lang w:val="es-EC"/>
         </w:rPr>
-        <w:t xml:space="preserve">Los encargados de compilar nuestros archivos iniciales de JSX/TSX a lo que el navegador entiende son los conocidos empaquetadores o </w:t>
-      </w:r>
-      <w:proofErr w:type="spellStart"/>
-      <w:r>
-        <w:rPr>
-          <w:lang w:val="es-EC"/>
-        </w:rPr>
-        <w:t>bundler</w:t>
-      </w:r>
-      <w:proofErr w:type="spellEnd"/>
-      <w:r>
-        <w:rPr>
-          <w:lang w:val="es-EC"/>
-        </w:rPr>
-        <w:t xml:space="preserve">. Existen una gran variedad para escoger, entre algunos están ViteJS (el que usaremos), </w:t>
-      </w:r>
-      <w:proofErr w:type="spellStart"/>
-      <w:r>
-        <w:rPr>
-          <w:lang w:val="es-EC"/>
-        </w:rPr>
-        <w:t>Webpack</w:t>
-      </w:r>
-      <w:proofErr w:type="spellEnd"/>
-      <w:r>
-        <w:rPr>
-          <w:lang w:val="es-EC"/>
-        </w:rPr>
-        <w:t xml:space="preserve">, Create </w:t>
-      </w:r>
-      <w:proofErr w:type="spellStart"/>
-      <w:r>
-        <w:rPr>
-          <w:lang w:val="es-EC"/>
-        </w:rPr>
-        <w:t>Reactc</w:t>
-      </w:r>
-      <w:proofErr w:type="spellEnd"/>
-      <w:r>
-        <w:rPr>
-          <w:lang w:val="es-EC"/>
-        </w:rPr>
-        <w:t xml:space="preserve"> App, </w:t>
-      </w:r>
-      <w:proofErr w:type="spellStart"/>
-      <w:r>
-        <w:rPr>
-          <w:lang w:val="es-EC"/>
-        </w:rPr>
-        <w:t>RSpack</w:t>
-      </w:r>
-      <w:proofErr w:type="spellEnd"/>
-      <w:r>
-        <w:rPr>
-          <w:lang w:val="es-EC"/>
-        </w:rPr>
-        <w:t xml:space="preserve">, </w:t>
-      </w:r>
-      <w:proofErr w:type="spellStart"/>
-      <w:r>
-        <w:rPr>
-          <w:lang w:val="es-EC"/>
-        </w:rPr>
-        <w:t>Turbopack</w:t>
-      </w:r>
-      <w:proofErr w:type="spellEnd"/>
-      <w:r>
-        <w:rPr>
-          <w:lang w:val="es-EC"/>
-        </w:rPr>
-        <w:t xml:space="preserve">, </w:t>
-      </w:r>
-      <w:proofErr w:type="spellStart"/>
-      <w:r>
-        <w:rPr>
-          <w:lang w:val="es-EC"/>
-        </w:rPr>
-        <w:t>Rollup</w:t>
-      </w:r>
-      <w:proofErr w:type="spellEnd"/>
-      <w:r>
-        <w:rPr>
-          <w:lang w:val="es-EC"/>
-        </w:rPr>
-        <w:t>, y muchos más.</w:t>
+        <w:t>Los encargados de compilar nuestros archivos iniciales de JSX/TSX a lo que el navegador entiende son los conocidos empaquetadores o bundler. Existen una gran variedad para escoger, entre algunos están ViteJS (el que usaremos), Webpack, Create Reactc App, RSpack, Turbopack, Rollup, y muchos más.</w:t>
       </w:r>
     </w:p>
     <w:p>
@@ -981,21 +846,7 @@
         <w:rPr>
           <w:lang w:val="es-EC"/>
         </w:rPr>
-        <w:t xml:space="preserve">Compilación de JSX, indistintamente del empaquetador usado, este usa Babel que es otra librería que se encarga exclusivamente de transformar todo el JSX en funciones JavaScript equivalentes, como un </w:t>
-      </w:r>
-      <w:proofErr w:type="spellStart"/>
-      <w:r>
-        <w:rPr>
-          <w:lang w:val="es-EC"/>
-        </w:rPr>
-        <w:t>React.createElement</w:t>
-      </w:r>
-      <w:proofErr w:type="spellEnd"/>
-      <w:r>
-        <w:rPr>
-          <w:lang w:val="es-EC"/>
-        </w:rPr>
-        <w:t>().</w:t>
+        <w:t>Compilación de JSX, indistintamente del empaquetador usado, este usa Babel que es otra librería que se encarga exclusivamente de transformar todo el JSX en funciones JavaScript equivalentes, como un React.createElement().</w:t>
       </w:r>
     </w:p>
     <w:p>
@@ -1013,16 +864,8 @@
         <w:rPr>
           <w:lang w:val="es-EC"/>
         </w:rPr>
-        <w:t xml:space="preserve">Bundling, los empaquetadores agrupan todo el código JS, CSS y, de ser el caso, los </w:t>
-      </w:r>
-      <w:proofErr w:type="spellStart"/>
-      <w:r>
-        <w:rPr>
-          <w:lang w:val="es-EC"/>
-        </w:rPr>
-        <w:t>assets</w:t>
-      </w:r>
-      <w:proofErr w:type="spellEnd"/>
+        <w:t>Bundling, los empaquetadores agrupan todo el código JS, CSS y, de ser el caso, los assets</w:t>
+      </w:r>
       <w:r>
         <w:rPr>
           <w:lang w:val="es-EC"/>
@@ -1041,7 +884,14 @@
         <w:rPr>
           <w:lang w:val="es-EC"/>
         </w:rPr>
-        <w:t>Si bien por defecto la meta de este paso es agrupar todo en 3 archivos resultantes (uno de JS, CSS y HTML), puede darse el caso de que alguno de los archivos resultante sea muy pesado, se considera pesado si pasa los 500 kb. Aquí es cuando es recomendable hacer un Split de la estrategia del bundling del empaquetador. Esto se puede lograr en la configuración del bundlers para declarar que paquetes o componentes deseamos que estén en un archivo diferente. Así logramos tener archivos mas pequeños, lo ideal es que estos adicionales no sean de uso primario, para que solo se carguen en el momento de su uso.</w:t>
+        <w:t xml:space="preserve">Si bien por defecto la meta de este paso es agrupar todo en 3 archivos resultantes (uno de JS, CSS y HTML), puede darse el caso de que alguno de los archivos resultante sea muy pesado, se considera pesado si pasa los 500 kb. Aquí es cuando es recomendable hacer un Split de la estrategia del bundling del empaquetador. Esto se puede lograr en la configuración del bundlers para declarar que paquetes o componentes deseamos que estén en un archivo diferente. Así logramos tener </w:t>
+      </w:r>
+      <w:r>
+        <w:rPr>
+          <w:lang w:val="es-EC"/>
+        </w:rPr>
+        <w:lastRenderedPageBreak/>
+        <w:t>archivos mas pequeños, lo ideal es que estos adicionales no sean de uso primario, para que solo se carguen en el momento de su uso.</w:t>
       </w:r>
     </w:p>
     <w:p>
@@ -1059,21 +909,7 @@
         <w:rPr>
           <w:lang w:val="es-EC"/>
         </w:rPr>
-        <w:t xml:space="preserve">Optimización, dentro de este paso </w:t>
-      </w:r>
-      <w:proofErr w:type="spellStart"/>
-      <w:r>
-        <w:rPr>
-          <w:lang w:val="es-EC"/>
-        </w:rPr>
-        <w:t>s</w:t>
-      </w:r>
-      <w:proofErr w:type="spellEnd"/>
-      <w:r>
-        <w:rPr>
-          <w:lang w:val="es-EC"/>
-        </w:rPr>
-        <w:t xml:space="preserve"> realizan algunas técnicas para optimizar aun m as el código y el peso final de los archivos resultantes:</w:t>
+        <w:t>Optimización, dentro de este paso s realizan algunas técnicas para optimizar aun m as el código y el peso final de los archivos resultantes:</w:t>
       </w:r>
     </w:p>
     <w:p>
@@ -1087,19 +923,11 @@
           <w:lang w:val="es-EC"/>
         </w:rPr>
       </w:pPr>
-      <w:proofErr w:type="spellStart"/>
-      <w:r>
-        <w:rPr>
-          <w:lang w:val="es-EC"/>
-        </w:rPr>
-        <w:t>Minificación</w:t>
-      </w:r>
-      <w:proofErr w:type="spellEnd"/>
-      <w:r>
-        <w:rPr>
-          <w:lang w:val="es-EC"/>
-        </w:rPr>
-        <w:t>, eliminan espacios en blanco, comentarios, renombran variables, pero todo esto sin afectar a su funcionalidad.</w:t>
+      <w:r>
+        <w:rPr>
+          <w:lang w:val="es-EC"/>
+        </w:rPr>
+        <w:t>Minificación, eliminan espacios en blanco, comentarios, renombran variables, pero todo esto sin afectar a su funcionalidad.</w:t>
       </w:r>
     </w:p>
     <w:p>
@@ -1117,22 +945,7 @@
         <w:rPr>
           <w:lang w:val="es-EC"/>
         </w:rPr>
-        <w:lastRenderedPageBreak/>
-        <w:t xml:space="preserve">Tree </w:t>
-      </w:r>
-      <w:proofErr w:type="spellStart"/>
-      <w:r>
-        <w:rPr>
-          <w:lang w:val="es-EC"/>
-        </w:rPr>
-        <w:t>Shaking</w:t>
-      </w:r>
-      <w:proofErr w:type="spellEnd"/>
-      <w:r>
-        <w:rPr>
-          <w:lang w:val="es-EC"/>
-        </w:rPr>
-        <w:t xml:space="preserve">, este paso elimina </w:t>
+        <w:t xml:space="preserve">Tree Shaking, este paso elimina </w:t>
       </w:r>
       <w:r>
         <w:rPr>
@@ -1152,47 +965,11 @@
           <w:lang w:val="es-EC"/>
         </w:rPr>
       </w:pPr>
-      <w:proofErr w:type="spellStart"/>
-      <w:r>
-        <w:rPr>
-          <w:lang w:val="es-EC"/>
-        </w:rPr>
-        <w:t>Code</w:t>
-      </w:r>
-      <w:proofErr w:type="spellEnd"/>
-      <w:r>
-        <w:rPr>
-          <w:lang w:val="es-EC"/>
-        </w:rPr>
-        <w:t xml:space="preserve"> </w:t>
-      </w:r>
-      <w:proofErr w:type="spellStart"/>
-      <w:r>
-        <w:rPr>
-          <w:lang w:val="es-EC"/>
-        </w:rPr>
-        <w:t>Spliting</w:t>
-      </w:r>
-      <w:proofErr w:type="spellEnd"/>
-      <w:r>
-        <w:rPr>
-          <w:lang w:val="es-EC"/>
-        </w:rPr>
-        <w:t xml:space="preserve">, este es el paso donde según la configuración del </w:t>
-      </w:r>
-      <w:proofErr w:type="spellStart"/>
-      <w:r>
-        <w:rPr>
-          <w:lang w:val="es-EC"/>
-        </w:rPr>
-        <w:t>bundler</w:t>
-      </w:r>
-      <w:proofErr w:type="spellEnd"/>
-      <w:r>
-        <w:rPr>
-          <w:lang w:val="es-EC"/>
-        </w:rPr>
-        <w:t>, este hace una separación de los componentes o librerías en mas archivos, para reducir su tamaño.</w:t>
+      <w:r>
+        <w:rPr>
+          <w:lang w:val="es-EC"/>
+        </w:rPr>
+        <w:t>Code Spliting, este es el paso donde según la configuración del bundler, este hace una separación de los componentes o librerías en mas archivos, para reducir su tamaño.</w:t>
       </w:r>
     </w:p>
     <w:p>
@@ -1206,33 +983,11 @@
           <w:lang w:val="es-EC"/>
         </w:rPr>
       </w:pPr>
-      <w:proofErr w:type="spellStart"/>
-      <w:r>
-        <w:rPr>
-          <w:lang w:val="es-EC"/>
-        </w:rPr>
-        <w:t>Lazy</w:t>
-      </w:r>
-      <w:proofErr w:type="spellEnd"/>
-      <w:r>
-        <w:rPr>
-          <w:lang w:val="es-EC"/>
-        </w:rPr>
-        <w:t xml:space="preserve"> </w:t>
-      </w:r>
-      <w:proofErr w:type="spellStart"/>
-      <w:r>
-        <w:rPr>
-          <w:lang w:val="es-EC"/>
-        </w:rPr>
-        <w:t>loading</w:t>
-      </w:r>
-      <w:proofErr w:type="spellEnd"/>
-      <w:r>
-        <w:rPr>
-          <w:lang w:val="es-EC"/>
-        </w:rPr>
-        <w:t>, modifica la manera de importación de componentes o librerías, con el objetivo de que se invoquen cuando el usuario las necesita.</w:t>
+      <w:r>
+        <w:rPr>
+          <w:lang w:val="es-EC"/>
+        </w:rPr>
+        <w:t>Lazy loading, modifica la manera de importación de componentes o librerías, con el objetivo de que se invoquen cuando el usuario las necesita.</w:t>
       </w:r>
     </w:p>
     <w:p>
@@ -1259,21 +1014,7 @@
         <w:rPr>
           <w:lang w:val="es-EC"/>
         </w:rPr>
-        <w:t xml:space="preserve">ReactJS lleva a cabo las actualizaciones de UI o </w:t>
-      </w:r>
-      <w:proofErr w:type="spellStart"/>
-      <w:r>
-        <w:rPr>
-          <w:lang w:val="es-EC"/>
-        </w:rPr>
-        <w:t>re-renders</w:t>
-      </w:r>
-      <w:proofErr w:type="spellEnd"/>
-      <w:r>
-        <w:rPr>
-          <w:lang w:val="es-EC"/>
-        </w:rPr>
-        <w:t xml:space="preserve"> a través de su concepto de Virtual-DOM. Este es una representación en memoria del DOM previamente revisando en </w:t>
+        <w:t xml:space="preserve">ReactJS lleva a cabo las actualizaciones de UI o re-renders a través de su concepto de Virtual-DOM. Este es una representación en memoria del DOM previamente revisando en </w:t>
       </w:r>
       <w:r>
         <w:rPr>
@@ -1298,77 +1039,7 @@
         <w:rPr>
           <w:lang w:val="es-EC"/>
         </w:rPr>
-        <w:t xml:space="preserve">Cuando el usuario interactúa con la aplicación web ReactJS primero realiza el cambio en su Virtual-DOM, para luego comparar el Virtual-DOM con el DOM del navegador en un proceso llamado </w:t>
-      </w:r>
-      <w:proofErr w:type="spellStart"/>
-      <w:r>
-        <w:rPr>
-          <w:lang w:val="es-EC"/>
-        </w:rPr>
-        <w:t>Reconciliation</w:t>
-      </w:r>
-      <w:proofErr w:type="spellEnd"/>
-      <w:r>
-        <w:rPr>
-          <w:lang w:val="es-EC"/>
-        </w:rPr>
-        <w:t xml:space="preserve">, en caso de existir diferencias ReactJS calcula desde cual componte fue el que cambió para actualizar así todo su árbol de componentes hijos. Así evita tener que </w:t>
-      </w:r>
-      <w:proofErr w:type="spellStart"/>
-      <w:r>
-        <w:rPr>
-          <w:lang w:val="es-EC"/>
-        </w:rPr>
-        <w:t>re-renderizar</w:t>
-      </w:r>
-      <w:proofErr w:type="spellEnd"/>
-      <w:r>
-        <w:rPr>
-          <w:lang w:val="es-EC"/>
-        </w:rPr>
-        <w:t xml:space="preserve"> componentes hermanos o superiores. Si bien se </w:t>
-      </w:r>
-      <w:proofErr w:type="spellStart"/>
-      <w:r>
-        <w:rPr>
-          <w:lang w:val="es-EC"/>
-        </w:rPr>
-        <w:t>re-renderizan</w:t>
-      </w:r>
-      <w:proofErr w:type="spellEnd"/>
-      <w:r>
-        <w:rPr>
-          <w:lang w:val="es-EC"/>
-        </w:rPr>
-        <w:t xml:space="preserve"> todos los componentes hijos de alguno que haya sido actualizado, se puede aplicar técnicas de </w:t>
-      </w:r>
-      <w:proofErr w:type="spellStart"/>
-      <w:r>
-        <w:rPr>
-          <w:lang w:val="es-EC"/>
-        </w:rPr>
-        <w:t>caching</w:t>
-      </w:r>
-      <w:proofErr w:type="spellEnd"/>
-      <w:r>
-        <w:rPr>
-          <w:lang w:val="es-EC"/>
-        </w:rPr>
-        <w:t xml:space="preserve"> o </w:t>
-      </w:r>
-      <w:proofErr w:type="spellStart"/>
-      <w:r>
-        <w:rPr>
-          <w:lang w:val="es-EC"/>
-        </w:rPr>
-        <w:t>memoization</w:t>
-      </w:r>
-      <w:proofErr w:type="spellEnd"/>
-      <w:r>
-        <w:rPr>
-          <w:lang w:val="es-EC"/>
-        </w:rPr>
-        <w:t xml:space="preserve"> para que un componente cambie solo cuando alguno de los valores que especificamos han cambiado.</w:t>
+        <w:t>Cuando el usuario interactúa con la aplicación web ReactJS primero realiza el cambio en su Virtual-DOM, para luego comparar el Virtual-DOM con el DOM del navegador en un proceso llamado Reconciliation, en caso de existir diferencias ReactJS calcula desde cual componte fue el que cambió para actualizar así todo su árbol de componentes hijos. Así evita tener que re-renderizar componentes hermanos o superiores. Si bien se re-renderizan todos los componentes hijos de alguno que haya sido actualizado, se puede aplicar técnicas de caching o memoization para que un componente cambie solo cuando alguno de los valores que especificamos han cambiado.</w:t>
       </w:r>
     </w:p>
     <w:p>
@@ -1387,6 +1058,14 @@
     </w:p>
     <w:p>
       <w:pPr>
+        <w:pStyle w:val="Slide"/>
+      </w:pPr>
+      <w:r>
+        <w:t>Slide 18</w:t>
+      </w:r>
+    </w:p>
+    <w:p>
+      <w:pPr>
         <w:rPr>
           <w:lang w:val="es-EC"/>
         </w:rPr>
@@ -1408,181 +1087,27 @@
         <w:rPr>
           <w:lang w:val="es-EC"/>
         </w:rPr>
-        <w:t xml:space="preserve">Para realizar dentro de las etiquetas de JSX tenemos que realizarlo dentro de “{}”. Dentro de las llaves colocaremos código de JS que realizará la evaluación. En caso de ser una evaluación </w:t>
-      </w:r>
-      <w:proofErr w:type="spellStart"/>
-      <w:r>
-        <w:rPr>
-          <w:lang w:val="es-EC"/>
-        </w:rPr>
-        <w:t>truthy</w:t>
-      </w:r>
-      <w:proofErr w:type="spellEnd"/>
-      <w:r>
-        <w:rPr>
-          <w:lang w:val="es-EC"/>
-        </w:rPr>
-        <w:t>/</w:t>
-      </w:r>
-      <w:proofErr w:type="spellStart"/>
-      <w:r>
-        <w:rPr>
-          <w:lang w:val="es-EC"/>
-        </w:rPr>
-        <w:t>falsy</w:t>
-      </w:r>
-      <w:proofErr w:type="spellEnd"/>
-      <w:r>
-        <w:rPr>
-          <w:lang w:val="es-EC"/>
-        </w:rPr>
-        <w:t>, como puede ser user &amp;&amp; &lt;</w:t>
-      </w:r>
-      <w:proofErr w:type="spellStart"/>
-      <w:r>
-        <w:rPr>
-          <w:lang w:val="es-EC"/>
-        </w:rPr>
-        <w:t>comp</w:t>
-      </w:r>
-      <w:proofErr w:type="spellEnd"/>
-      <w:r>
-        <w:rPr>
-          <w:lang w:val="es-EC"/>
-        </w:rPr>
-        <w:t xml:space="preserve"> /&gt; o Boolean (</w:t>
-      </w:r>
-      <w:proofErr w:type="spellStart"/>
-      <w:r>
-        <w:rPr>
-          <w:lang w:val="es-EC"/>
-        </w:rPr>
-        <w:t>cond</w:t>
-      </w:r>
-      <w:proofErr w:type="spellEnd"/>
-      <w:r>
-        <w:rPr>
-          <w:lang w:val="es-EC"/>
-        </w:rPr>
-        <w:t>) &amp;&amp; &lt;</w:t>
-      </w:r>
-      <w:proofErr w:type="spellStart"/>
-      <w:r>
-        <w:rPr>
-          <w:lang w:val="es-EC"/>
-        </w:rPr>
-        <w:t>comp</w:t>
-      </w:r>
-      <w:proofErr w:type="spellEnd"/>
-      <w:r>
-        <w:rPr>
-          <w:lang w:val="es-EC"/>
-        </w:rPr>
-        <w:t xml:space="preserve"> /&gt;, esté hará que el componente de la extrema derecha se renderice si y solo sí toda la cadena de condiciones de la izquierda resulta </w:t>
-      </w:r>
-      <w:proofErr w:type="spellStart"/>
-      <w:r>
-        <w:rPr>
-          <w:lang w:val="es-EC"/>
-        </w:rPr>
-        <w:t>truthy</w:t>
-      </w:r>
-      <w:proofErr w:type="spellEnd"/>
-      <w:r>
-        <w:rPr>
-          <w:lang w:val="es-EC"/>
-        </w:rPr>
-        <w:t>. Caso contrario el componente no se renderizará.</w:t>
-      </w:r>
-    </w:p>
-    <w:p>
-      <w:pPr>
-        <w:rPr>
-          <w:lang w:val="es-EC"/>
-        </w:rPr>
-      </w:pPr>
-      <w:r>
-        <w:rPr>
-          <w:lang w:val="es-EC"/>
-        </w:rPr>
-        <w:t>Hay que tener en consideración ciertas condiciones. Por ejemplo, al usar una variable que puede contener valores numéricos, debido a que si nuestra condición es var1 &amp;&amp; &lt;</w:t>
-      </w:r>
-      <w:proofErr w:type="spellStart"/>
-      <w:r>
-        <w:rPr>
-          <w:lang w:val="es-EC"/>
-        </w:rPr>
-        <w:t>comp</w:t>
-      </w:r>
-      <w:proofErr w:type="spellEnd"/>
-      <w:r>
-        <w:rPr>
-          <w:lang w:val="es-EC"/>
-        </w:rPr>
-        <w:t xml:space="preserve"> /&gt; y el valor de var1 es el número 0, esto provocará que se renderice el </w:t>
-      </w:r>
-      <w:proofErr w:type="spellStart"/>
-      <w:r>
-        <w:rPr>
-          <w:lang w:val="es-EC"/>
-        </w:rPr>
-        <w:t>numero</w:t>
-      </w:r>
-      <w:proofErr w:type="spellEnd"/>
-      <w:r>
-        <w:rPr>
-          <w:lang w:val="es-EC"/>
-        </w:rPr>
-        <w:t xml:space="preserve"> 0, que no es lo que deseamos. Para evitar estos casos no deseados se recomienda encapsular todas las </w:t>
+        <w:t xml:space="preserve">Para realizar dentro de las etiquetas de JSX tenemos que realizarlo dentro de “{}”. Dentro de las llaves colocaremos código de JS que realizará la evaluación. En caso de ser una evaluación truthy/falsy, como puede ser user &amp;&amp; &lt;comp /&gt; o Boolean (cond) &amp;&amp; &lt;comp /&gt;, </w:t>
       </w:r>
       <w:r>
         <w:rPr>
           <w:lang w:val="es-EC"/>
         </w:rPr>
         <w:lastRenderedPageBreak/>
-        <w:t xml:space="preserve">condiciones dentro del constructor </w:t>
-      </w:r>
-      <w:proofErr w:type="gramStart"/>
-      <w:r>
-        <w:rPr>
-          <w:lang w:val="es-EC"/>
-        </w:rPr>
-        <w:t>Boolean(</w:t>
-      </w:r>
-      <w:proofErr w:type="gramEnd"/>
-      <w:r>
-        <w:rPr>
-          <w:lang w:val="es-EC"/>
-        </w:rPr>
-        <w:t xml:space="preserve">) o hacer el uso adecuado del operador “!” y “!!” para obtener una respuesta completamente booleana y no </w:t>
-      </w:r>
-      <w:proofErr w:type="spellStart"/>
-      <w:r>
-        <w:rPr>
-          <w:lang w:val="es-EC"/>
-        </w:rPr>
-        <w:t>truthy</w:t>
-      </w:r>
-      <w:proofErr w:type="spellEnd"/>
-      <w:r>
-        <w:rPr>
-          <w:lang w:val="es-EC"/>
-        </w:rPr>
-        <w:t xml:space="preserve"> o </w:t>
-      </w:r>
-      <w:proofErr w:type="spellStart"/>
-      <w:r>
-        <w:rPr>
-          <w:lang w:val="es-EC"/>
-        </w:rPr>
-        <w:t>falsy</w:t>
-      </w:r>
-      <w:proofErr w:type="spellEnd"/>
-      <w:r>
-        <w:rPr>
-          <w:lang w:val="es-EC"/>
-        </w:rPr>
-        <w:t>.</w:t>
+        <w:t>esté hará que el componente de la extrema derecha se renderice si y solo sí toda la cadena de condiciones de la izquierda resulta truthy. Caso contrario el componente no se renderizará.</w:t>
+      </w:r>
+    </w:p>
+    <w:p>
+      <w:pPr>
+        <w:rPr>
+          <w:lang w:val="es-EC"/>
+        </w:rPr>
+      </w:pPr>
+      <w:r>
+        <w:rPr>
+          <w:lang w:val="es-EC"/>
+        </w:rPr>
+        <w:t>Hay que tener en consideración ciertas condiciones. Por ejemplo, al usar una variable que puede contener valores numéricos, debido a que si nuestra condición es var1 &amp;&amp; &lt;comp /&gt; y el valor de var1 es el número 0, esto provocará que se renderice el numero 0, que no es lo que deseamos. Para evitar estos casos no deseados se recomienda encapsular todas las condiciones dentro del constructor Boolean() o hacer el uso adecuado del operador “!” y “!!” para obtener una respuesta completamente booleana y no truthy o falsy.</w:t>
       </w:r>
     </w:p>
     <w:p>
@@ -3271,20 +2796,20 @@
 </file>
 
 <file path=customXml/item1.xml><?xml version="1.0" encoding="utf-8"?>
-<p:properties xmlns:p="http://schemas.microsoft.com/office/2006/metadata/properties" xmlns:xsi="http://www.w3.org/2001/XMLSchema-instance" xmlns:pc="http://schemas.microsoft.com/office/infopath/2007/PartnerControls">
-  <documentManagement>
-    <_activity xmlns="98b3f1ad-107c-497c-bb15-64aaebc89f52" xsi:nil="true"/>
-  </documentManagement>
-</p:properties>
-</file>
-
-<file path=customXml/item2.xml><?xml version="1.0" encoding="utf-8"?>
 <?mso-contentType ?>
 <FormTemplates xmlns="http://schemas.microsoft.com/sharepoint/v3/contenttype/forms">
   <Display>DocumentLibraryForm</Display>
   <Edit>DocumentLibraryForm</Edit>
   <New>DocumentLibraryForm</New>
 </FormTemplates>
+</file>
+
+<file path=customXml/item2.xml><?xml version="1.0" encoding="utf-8"?>
+<p:properties xmlns:p="http://schemas.microsoft.com/office/2006/metadata/properties" xmlns:xsi="http://www.w3.org/2001/XMLSchema-instance" xmlns:pc="http://schemas.microsoft.com/office/infopath/2007/PartnerControls">
+  <documentManagement>
+    <_activity xmlns="98b3f1ad-107c-497c-bb15-64aaebc89f52" xsi:nil="true"/>
+  </documentManagement>
+</p:properties>
 </file>
 
 <file path=customXml/item3.xml><?xml version="1.0" encoding="utf-8"?>
@@ -3535,19 +3060,19 @@
 </file>
 
 <file path=customXml/itemProps1.xml><?xml version="1.0" encoding="utf-8"?>
+<ds:datastoreItem xmlns:ds="http://schemas.openxmlformats.org/officeDocument/2006/customXml" ds:itemID="{4D7E8EF9-EC78-4755-A440-C4783DEAF1FB}">
+  <ds:schemaRefs>
+    <ds:schemaRef ds:uri="http://schemas.microsoft.com/sharepoint/v3/contenttype/forms"/>
+  </ds:schemaRefs>
+</ds:datastoreItem>
+</file>
+
+<file path=customXml/itemProps2.xml><?xml version="1.0" encoding="utf-8"?>
 <ds:datastoreItem xmlns:ds="http://schemas.openxmlformats.org/officeDocument/2006/customXml" ds:itemID="{1A62B62A-6829-43EA-BA4A-C7555935955E}">
   <ds:schemaRefs>
     <ds:schemaRef ds:uri="http://schemas.microsoft.com/office/2006/metadata/properties"/>
     <ds:schemaRef ds:uri="http://schemas.microsoft.com/office/infopath/2007/PartnerControls"/>
     <ds:schemaRef ds:uri="98b3f1ad-107c-497c-bb15-64aaebc89f52"/>
-  </ds:schemaRefs>
-</ds:datastoreItem>
-</file>
-
-<file path=customXml/itemProps2.xml><?xml version="1.0" encoding="utf-8"?>
-<ds:datastoreItem xmlns:ds="http://schemas.openxmlformats.org/officeDocument/2006/customXml" ds:itemID="{4D7E8EF9-EC78-4755-A440-C4783DEAF1FB}">
-  <ds:schemaRefs>
-    <ds:schemaRef ds:uri="http://schemas.microsoft.com/sharepoint/v3/contenttype/forms"/>
   </ds:schemaRefs>
 </ds:datastoreItem>
 </file>

</xml_diff>

<commit_message>
feat: add new module 3
</commit_message>
<xml_diff>
--- a/Unidad_1/Guia.docx
+++ b/Unidad_1/Guia.docx
@@ -13,7 +13,13 @@
         <w:rPr>
           <w:lang w:val="es-EC"/>
         </w:rPr>
-        <w:t xml:space="preserve">Clase </w:t>
+        <w:t>Módulo</w:t>
+      </w:r>
+      <w:r>
+        <w:rPr>
+          <w:lang w:val="es-EC"/>
+        </w:rPr>
+        <w:t xml:space="preserve"> </w:t>
       </w:r>
       <w:r>
         <w:rPr>
@@ -2796,23 +2802,6 @@
 </file>
 
 <file path=customXml/item1.xml><?xml version="1.0" encoding="utf-8"?>
-<?mso-contentType ?>
-<FormTemplates xmlns="http://schemas.microsoft.com/sharepoint/v3/contenttype/forms">
-  <Display>DocumentLibraryForm</Display>
-  <Edit>DocumentLibraryForm</Edit>
-  <New>DocumentLibraryForm</New>
-</FormTemplates>
-</file>
-
-<file path=customXml/item2.xml><?xml version="1.0" encoding="utf-8"?>
-<p:properties xmlns:p="http://schemas.microsoft.com/office/2006/metadata/properties" xmlns:xsi="http://www.w3.org/2001/XMLSchema-instance" xmlns:pc="http://schemas.microsoft.com/office/infopath/2007/PartnerControls">
-  <documentManagement>
-    <_activity xmlns="98b3f1ad-107c-497c-bb15-64aaebc89f52" xsi:nil="true"/>
-  </documentManagement>
-</p:properties>
-</file>
-
-<file path=customXml/item3.xml><?xml version="1.0" encoding="utf-8"?>
 <ct:contentTypeSchema xmlns:ct="http://schemas.microsoft.com/office/2006/metadata/contentType" xmlns:ma="http://schemas.microsoft.com/office/2006/metadata/properties/metaAttributes" ct:_="" ma:_="" ma:contentTypeName="Documento" ma:contentTypeID="0x0101000ABC46EDA268834388609BD5B286F917" ma:contentTypeVersion="17" ma:contentTypeDescription="Crear nuevo documento." ma:contentTypeScope="" ma:versionID="b8ef759d716670bba47381dcbb7cab08">
   <xsd:schema xmlns:xsd="http://www.w3.org/2001/XMLSchema" xmlns:xs="http://www.w3.org/2001/XMLSchema" xmlns:p="http://schemas.microsoft.com/office/2006/metadata/properties" xmlns:ns3="98b3f1ad-107c-497c-bb15-64aaebc89f52" xmlns:ns4="a0690ee9-4047-4223-84b2-6b02f926f5d8" targetNamespace="http://schemas.microsoft.com/office/2006/metadata/properties" ma:root="true" ma:fieldsID="f0548e293e02a81e2d97140f47270d75" ns3:_="" ns4:_="">
     <xsd:import namespace="98b3f1ad-107c-497c-bb15-64aaebc89f52"/>
@@ -3059,25 +3048,24 @@
 </ct:contentTypeSchema>
 </file>
 
-<file path=customXml/itemProps1.xml><?xml version="1.0" encoding="utf-8"?>
-<ds:datastoreItem xmlns:ds="http://schemas.openxmlformats.org/officeDocument/2006/customXml" ds:itemID="{4D7E8EF9-EC78-4755-A440-C4783DEAF1FB}">
-  <ds:schemaRefs>
-    <ds:schemaRef ds:uri="http://schemas.microsoft.com/sharepoint/v3/contenttype/forms"/>
-  </ds:schemaRefs>
-</ds:datastoreItem>
+<file path=customXml/item2.xml><?xml version="1.0" encoding="utf-8"?>
+<p:properties xmlns:p="http://schemas.microsoft.com/office/2006/metadata/properties" xmlns:xsi="http://www.w3.org/2001/XMLSchema-instance" xmlns:pc="http://schemas.microsoft.com/office/infopath/2007/PartnerControls">
+  <documentManagement>
+    <_activity xmlns="98b3f1ad-107c-497c-bb15-64aaebc89f52" xsi:nil="true"/>
+  </documentManagement>
+</p:properties>
 </file>
 
-<file path=customXml/itemProps2.xml><?xml version="1.0" encoding="utf-8"?>
-<ds:datastoreItem xmlns:ds="http://schemas.openxmlformats.org/officeDocument/2006/customXml" ds:itemID="{1A62B62A-6829-43EA-BA4A-C7555935955E}">
-  <ds:schemaRefs>
-    <ds:schemaRef ds:uri="http://schemas.microsoft.com/office/2006/metadata/properties"/>
-    <ds:schemaRef ds:uri="http://schemas.microsoft.com/office/infopath/2007/PartnerControls"/>
-    <ds:schemaRef ds:uri="98b3f1ad-107c-497c-bb15-64aaebc89f52"/>
-  </ds:schemaRefs>
-</ds:datastoreItem>
+<file path=customXml/item3.xml><?xml version="1.0" encoding="utf-8"?>
+<?mso-contentType ?>
+<FormTemplates xmlns="http://schemas.microsoft.com/sharepoint/v3/contenttype/forms">
+  <Display>DocumentLibraryForm</Display>
+  <Edit>DocumentLibraryForm</Edit>
+  <New>DocumentLibraryForm</New>
+</FormTemplates>
 </file>
 
-<file path=customXml/itemProps3.xml><?xml version="1.0" encoding="utf-8"?>
+<file path=customXml/itemProps1.xml><?xml version="1.0" encoding="utf-8"?>
 <ds:datastoreItem xmlns:ds="http://schemas.openxmlformats.org/officeDocument/2006/customXml" ds:itemID="{36DE4FEC-864C-4CE9-A6A3-4C698DBCCE1B}">
   <ds:schemaRefs>
     <ds:schemaRef ds:uri="http://schemas.microsoft.com/office/2006/metadata/contentType"/>
@@ -3094,4 +3082,22 @@
     <ds:schemaRef ds:uri="http://schemas.microsoft.com/internal/obd"/>
   </ds:schemaRefs>
 </ds:datastoreItem>
+</file>
+
+<file path=customXml/itemProps2.xml><?xml version="1.0" encoding="utf-8"?>
+<ds:datastoreItem xmlns:ds="http://schemas.openxmlformats.org/officeDocument/2006/customXml" ds:itemID="{1A62B62A-6829-43EA-BA4A-C7555935955E}">
+  <ds:schemaRefs>
+    <ds:schemaRef ds:uri="http://schemas.microsoft.com/office/2006/metadata/properties"/>
+    <ds:schemaRef ds:uri="http://schemas.microsoft.com/office/infopath/2007/PartnerControls"/>
+    <ds:schemaRef ds:uri="98b3f1ad-107c-497c-bb15-64aaebc89f52"/>
+  </ds:schemaRefs>
+</ds:datastoreItem>
+</file>
+
+<file path=customXml/itemProps3.xml><?xml version="1.0" encoding="utf-8"?>
+<ds:datastoreItem xmlns:ds="http://schemas.openxmlformats.org/officeDocument/2006/customXml" ds:itemID="{4D7E8EF9-EC78-4755-A440-C4783DEAF1FB}">
+  <ds:schemaRefs>
+    <ds:schemaRef ds:uri="http://schemas.microsoft.com/sharepoint/v3/contenttype/forms"/>
+  </ds:schemaRefs>
+</ds:datastoreItem>
 </file>
</xml_diff>

<commit_message>
feat: add react-query example
</commit_message>
<xml_diff>
--- a/Unidad_1/Guia.docx
+++ b/Unidad_1/Guia.docx
@@ -685,7 +685,25 @@
         <w:rPr>
           <w:lang w:val="es-EC"/>
         </w:rPr>
-        <w:t>. Utiliza el componente en el archivo de entrada de ViteJs (main.tsx)</w:t>
+        <w:t>. Utiliza el componente en el archivo de entrada de ViteJs (</w:t>
+      </w:r>
+      <w:r>
+        <w:rPr>
+          <w:lang w:val="es-EC"/>
+        </w:rPr>
+        <w:t>App</w:t>
+      </w:r>
+      <w:r>
+        <w:rPr>
+          <w:lang w:val="es-EC"/>
+        </w:rPr>
+        <w:t>.tsx)</w:t>
+      </w:r>
+      <w:r>
+        <w:rPr>
+          <w:lang w:val="es-EC"/>
+        </w:rPr>
+        <w:t xml:space="preserve"> para renderizar el nuevo componente UserProfile dentro de la carpeta “components”.</w:t>
       </w:r>
     </w:p>
     <w:p>
@@ -2802,6 +2820,23 @@
 </file>
 
 <file path=customXml/item1.xml><?xml version="1.0" encoding="utf-8"?>
+<?mso-contentType ?>
+<FormTemplates xmlns="http://schemas.microsoft.com/sharepoint/v3/contenttype/forms">
+  <Display>DocumentLibraryForm</Display>
+  <Edit>DocumentLibraryForm</Edit>
+  <New>DocumentLibraryForm</New>
+</FormTemplates>
+</file>
+
+<file path=customXml/item2.xml><?xml version="1.0" encoding="utf-8"?>
+<p:properties xmlns:p="http://schemas.microsoft.com/office/2006/metadata/properties" xmlns:xsi="http://www.w3.org/2001/XMLSchema-instance" xmlns:pc="http://schemas.microsoft.com/office/infopath/2007/PartnerControls">
+  <documentManagement>
+    <_activity xmlns="98b3f1ad-107c-497c-bb15-64aaebc89f52" xsi:nil="true"/>
+  </documentManagement>
+</p:properties>
+</file>
+
+<file path=customXml/item3.xml><?xml version="1.0" encoding="utf-8"?>
 <ct:contentTypeSchema xmlns:ct="http://schemas.microsoft.com/office/2006/metadata/contentType" xmlns:ma="http://schemas.microsoft.com/office/2006/metadata/properties/metaAttributes" ct:_="" ma:_="" ma:contentTypeName="Documento" ma:contentTypeID="0x0101000ABC46EDA268834388609BD5B286F917" ma:contentTypeVersion="17" ma:contentTypeDescription="Crear nuevo documento." ma:contentTypeScope="" ma:versionID="b8ef759d716670bba47381dcbb7cab08">
   <xsd:schema xmlns:xsd="http://www.w3.org/2001/XMLSchema" xmlns:xs="http://www.w3.org/2001/XMLSchema" xmlns:p="http://schemas.microsoft.com/office/2006/metadata/properties" xmlns:ns3="98b3f1ad-107c-497c-bb15-64aaebc89f52" xmlns:ns4="a0690ee9-4047-4223-84b2-6b02f926f5d8" targetNamespace="http://schemas.microsoft.com/office/2006/metadata/properties" ma:root="true" ma:fieldsID="f0548e293e02a81e2d97140f47270d75" ns3:_="" ns4:_="">
     <xsd:import namespace="98b3f1ad-107c-497c-bb15-64aaebc89f52"/>
@@ -3048,24 +3083,25 @@
 </ct:contentTypeSchema>
 </file>
 
-<file path=customXml/item2.xml><?xml version="1.0" encoding="utf-8"?>
-<p:properties xmlns:p="http://schemas.microsoft.com/office/2006/metadata/properties" xmlns:xsi="http://www.w3.org/2001/XMLSchema-instance" xmlns:pc="http://schemas.microsoft.com/office/infopath/2007/PartnerControls">
-  <documentManagement>
-    <_activity xmlns="98b3f1ad-107c-497c-bb15-64aaebc89f52" xsi:nil="true"/>
-  </documentManagement>
-</p:properties>
+<file path=customXml/itemProps1.xml><?xml version="1.0" encoding="utf-8"?>
+<ds:datastoreItem xmlns:ds="http://schemas.openxmlformats.org/officeDocument/2006/customXml" ds:itemID="{4D7E8EF9-EC78-4755-A440-C4783DEAF1FB}">
+  <ds:schemaRefs>
+    <ds:schemaRef ds:uri="http://schemas.microsoft.com/sharepoint/v3/contenttype/forms"/>
+  </ds:schemaRefs>
+</ds:datastoreItem>
 </file>
 
-<file path=customXml/item3.xml><?xml version="1.0" encoding="utf-8"?>
-<?mso-contentType ?>
-<FormTemplates xmlns="http://schemas.microsoft.com/sharepoint/v3/contenttype/forms">
-  <Display>DocumentLibraryForm</Display>
-  <Edit>DocumentLibraryForm</Edit>
-  <New>DocumentLibraryForm</New>
-</FormTemplates>
+<file path=customXml/itemProps2.xml><?xml version="1.0" encoding="utf-8"?>
+<ds:datastoreItem xmlns:ds="http://schemas.openxmlformats.org/officeDocument/2006/customXml" ds:itemID="{1A62B62A-6829-43EA-BA4A-C7555935955E}">
+  <ds:schemaRefs>
+    <ds:schemaRef ds:uri="http://schemas.microsoft.com/office/2006/metadata/properties"/>
+    <ds:schemaRef ds:uri="http://schemas.microsoft.com/office/infopath/2007/PartnerControls"/>
+    <ds:schemaRef ds:uri="98b3f1ad-107c-497c-bb15-64aaebc89f52"/>
+  </ds:schemaRefs>
+</ds:datastoreItem>
 </file>
 
-<file path=customXml/itemProps1.xml><?xml version="1.0" encoding="utf-8"?>
+<file path=customXml/itemProps3.xml><?xml version="1.0" encoding="utf-8"?>
 <ds:datastoreItem xmlns:ds="http://schemas.openxmlformats.org/officeDocument/2006/customXml" ds:itemID="{36DE4FEC-864C-4CE9-A6A3-4C698DBCCE1B}">
   <ds:schemaRefs>
     <ds:schemaRef ds:uri="http://schemas.microsoft.com/office/2006/metadata/contentType"/>
@@ -3082,22 +3118,4 @@
     <ds:schemaRef ds:uri="http://schemas.microsoft.com/internal/obd"/>
   </ds:schemaRefs>
 </ds:datastoreItem>
-</file>
-
-<file path=customXml/itemProps2.xml><?xml version="1.0" encoding="utf-8"?>
-<ds:datastoreItem xmlns:ds="http://schemas.openxmlformats.org/officeDocument/2006/customXml" ds:itemID="{1A62B62A-6829-43EA-BA4A-C7555935955E}">
-  <ds:schemaRefs>
-    <ds:schemaRef ds:uri="http://schemas.microsoft.com/office/2006/metadata/properties"/>
-    <ds:schemaRef ds:uri="http://schemas.microsoft.com/office/infopath/2007/PartnerControls"/>
-    <ds:schemaRef ds:uri="98b3f1ad-107c-497c-bb15-64aaebc89f52"/>
-  </ds:schemaRefs>
-</ds:datastoreItem>
-</file>
-
-<file path=customXml/itemProps3.xml><?xml version="1.0" encoding="utf-8"?>
-<ds:datastoreItem xmlns:ds="http://schemas.openxmlformats.org/officeDocument/2006/customXml" ds:itemID="{4D7E8EF9-EC78-4755-A440-C4783DEAF1FB}">
-  <ds:schemaRefs>
-    <ds:schemaRef ds:uri="http://schemas.microsoft.com/sharepoint/v3/contenttype/forms"/>
-  </ds:schemaRefs>
-</ds:datastoreItem>
 </file>
</xml_diff>

<commit_message>
feat: update module 5 with hooks, react-query and final task
</commit_message>
<xml_diff>
--- a/Unidad_1/Guia.docx
+++ b/Unidad_1/Guia.docx
@@ -75,7 +75,21 @@
         <w:rPr>
           <w:lang w:val="es-EC"/>
         </w:rPr>
-        <w:t xml:space="preserve"> mas populares de JavaScript para el desarrollo de aplicaciones web y móviles. </w:t>
+        <w:t xml:space="preserve"> </w:t>
+      </w:r>
+      <w:proofErr w:type="spellStart"/>
+      <w:r>
+        <w:rPr>
+          <w:lang w:val="es-EC"/>
+        </w:rPr>
+        <w:t>mas</w:t>
+      </w:r>
+      <w:proofErr w:type="spellEnd"/>
+      <w:r>
+        <w:rPr>
+          <w:lang w:val="es-EC"/>
+        </w:rPr>
+        <w:t xml:space="preserve"> populares de JavaScript para el desarrollo de aplicaciones web y móviles. </w:t>
       </w:r>
       <w:r>
         <w:rPr>
@@ -619,12 +633,56 @@
         </w:rPr>
         <w:br/>
       </w:r>
-      <w:r>
-        <w:rPr>
-          <w:lang w:val="es-EC"/>
-        </w:rPr>
-        <w:t>Header, Navbar, Articles, Footer</w:t>
-      </w:r>
+      <w:proofErr w:type="spellStart"/>
+      <w:r>
+        <w:rPr>
+          <w:lang w:val="es-EC"/>
+        </w:rPr>
+        <w:t>Header</w:t>
+      </w:r>
+      <w:proofErr w:type="spellEnd"/>
+      <w:r>
+        <w:rPr>
+          <w:lang w:val="es-EC"/>
+        </w:rPr>
+        <w:t xml:space="preserve">, </w:t>
+      </w:r>
+      <w:proofErr w:type="spellStart"/>
+      <w:r>
+        <w:rPr>
+          <w:lang w:val="es-EC"/>
+        </w:rPr>
+        <w:t>Navbar</w:t>
+      </w:r>
+      <w:proofErr w:type="spellEnd"/>
+      <w:r>
+        <w:rPr>
+          <w:lang w:val="es-EC"/>
+        </w:rPr>
+        <w:t xml:space="preserve">, </w:t>
+      </w:r>
+      <w:proofErr w:type="spellStart"/>
+      <w:r>
+        <w:rPr>
+          <w:lang w:val="es-EC"/>
+        </w:rPr>
+        <w:t>Articles</w:t>
+      </w:r>
+      <w:proofErr w:type="spellEnd"/>
+      <w:r>
+        <w:rPr>
+          <w:lang w:val="es-EC"/>
+        </w:rPr>
+        <w:t xml:space="preserve">, </w:t>
+      </w:r>
+      <w:proofErr w:type="spellStart"/>
+      <w:r>
+        <w:rPr>
+          <w:lang w:val="es-EC"/>
+        </w:rPr>
+        <w:t>Footer</w:t>
+      </w:r>
+      <w:proofErr w:type="spellEnd"/>
     </w:p>
     <w:p>
       <w:pPr>
@@ -672,21 +730,39 @@
         </w:rPr>
         <w:t xml:space="preserve"> desde la API </w:t>
       </w:r>
-      <w:hyperlink r:id="rId8" w:history="1">
-        <w:r>
-          <w:rPr>
-            <w:rStyle w:val="Hyperlink"/>
-            <w:lang w:val="es-EC"/>
-          </w:rPr>
-          <w:t>http://avatar.iran.lieara.run/public</w:t>
-        </w:r>
-      </w:hyperlink>
+      <w:r>
+        <w:fldChar w:fldCharType="begin"/>
+      </w:r>
+      <w:r>
+        <w:rPr>
+          <w:lang w:val="es-EC"/>
+        </w:rPr>
+        <w:instrText>HYPERLINK "http://avatar.iran.lieara.run/public"</w:instrText>
+      </w:r>
+      <w:r>
+        <w:fldChar w:fldCharType="separate"/>
+      </w:r>
+      <w:r>
+        <w:rPr>
+          <w:rStyle w:val="Hyperlink"/>
+          <w:lang w:val="es-EC"/>
+        </w:rPr>
+        <w:t>http://avatar.iran.lieara.run/public</w:t>
+      </w:r>
+      <w:r>
+        <w:rPr>
+          <w:rStyle w:val="Hyperlink"/>
+          <w:lang w:val="es-EC"/>
+        </w:rPr>
+        <w:fldChar w:fldCharType="end"/>
+      </w:r>
       <w:r>
         <w:rPr>
           <w:lang w:val="es-EC"/>
         </w:rPr>
         <w:t>. Utiliza el componente en el archivo de entrada de ViteJs (</w:t>
       </w:r>
+      <w:proofErr w:type="spellStart"/>
       <w:r>
         <w:rPr>
           <w:lang w:val="es-EC"/>
@@ -697,13 +773,34 @@
         <w:rPr>
           <w:lang w:val="es-EC"/>
         </w:rPr>
-        <w:t>.tsx)</w:t>
-      </w:r>
-      <w:r>
-        <w:rPr>
-          <w:lang w:val="es-EC"/>
-        </w:rPr>
-        <w:t xml:space="preserve"> para renderizar el nuevo componente UserProfile dentro de la carpeta “components”.</w:t>
+        <w:t>.tsx</w:t>
+      </w:r>
+      <w:proofErr w:type="spellEnd"/>
+      <w:r>
+        <w:rPr>
+          <w:lang w:val="es-EC"/>
+        </w:rPr>
+        <w:t>)</w:t>
+      </w:r>
+      <w:r>
+        <w:rPr>
+          <w:lang w:val="es-EC"/>
+        </w:rPr>
+        <w:t xml:space="preserve"> para renderizar el nuevo componente UserProfile dentro de la carpeta “</w:t>
+      </w:r>
+      <w:proofErr w:type="spellStart"/>
+      <w:r>
+        <w:rPr>
+          <w:lang w:val="es-EC"/>
+        </w:rPr>
+        <w:t>components</w:t>
+      </w:r>
+      <w:proofErr w:type="spellEnd"/>
+      <w:r>
+        <w:rPr>
+          <w:lang w:val="es-EC"/>
+        </w:rPr>
+        <w:t>”.</w:t>
       </w:r>
     </w:p>
     <w:p>
@@ -812,7 +909,21 @@
         <w:rPr>
           <w:lang w:val="es-EC"/>
         </w:rPr>
-        <w:t>Con ReactJS, el programador escribe la aplicación web en JSX, TSX (Typescript), junto con CSS (o SCSS) para al final ver una aplicación web que es solo HTML, CSS y JavaScript. Pero</w:t>
+        <w:t>Con ReactJS, el programador escribe la aplicación web en JSX, TSX (</w:t>
+      </w:r>
+      <w:proofErr w:type="spellStart"/>
+      <w:r>
+        <w:rPr>
+          <w:lang w:val="es-EC"/>
+        </w:rPr>
+        <w:t>Typescript</w:t>
+      </w:r>
+      <w:proofErr w:type="spellEnd"/>
+      <w:r>
+        <w:rPr>
+          <w:lang w:val="es-EC"/>
+        </w:rPr>
+        <w:t>), junto con CSS (o SCSS) para al final ver una aplicación web que es solo HTML, CSS y JavaScript. Pero</w:t>
       </w:r>
     </w:p>
     <w:p>
@@ -839,7 +950,91 @@
         <w:rPr>
           <w:lang w:val="es-EC"/>
         </w:rPr>
-        <w:t>Los encargados de compilar nuestros archivos iniciales de JSX/TSX a lo que el navegador entiende son los conocidos empaquetadores o bundler. Existen una gran variedad para escoger, entre algunos están ViteJS (el que usaremos), Webpack, Create Reactc App, RSpack, Turbopack, Rollup, y muchos más.</w:t>
+        <w:t xml:space="preserve">Los encargados de compilar nuestros archivos iniciales de JSX/TSX a lo que el navegador entiende son los conocidos empaquetadores o </w:t>
+      </w:r>
+      <w:proofErr w:type="spellStart"/>
+      <w:r>
+        <w:rPr>
+          <w:lang w:val="es-EC"/>
+        </w:rPr>
+        <w:t>bundler</w:t>
+      </w:r>
+      <w:proofErr w:type="spellEnd"/>
+      <w:r>
+        <w:rPr>
+          <w:lang w:val="es-EC"/>
+        </w:rPr>
+        <w:t xml:space="preserve">. Existen una gran variedad para escoger, entre algunos están ViteJS (el que usaremos), </w:t>
+      </w:r>
+      <w:proofErr w:type="spellStart"/>
+      <w:r>
+        <w:rPr>
+          <w:lang w:val="es-EC"/>
+        </w:rPr>
+        <w:t>Webpack</w:t>
+      </w:r>
+      <w:proofErr w:type="spellEnd"/>
+      <w:r>
+        <w:rPr>
+          <w:lang w:val="es-EC"/>
+        </w:rPr>
+        <w:t xml:space="preserve">, Create </w:t>
+      </w:r>
+      <w:proofErr w:type="spellStart"/>
+      <w:r>
+        <w:rPr>
+          <w:lang w:val="es-EC"/>
+        </w:rPr>
+        <w:t>Reactc</w:t>
+      </w:r>
+      <w:proofErr w:type="spellEnd"/>
+      <w:r>
+        <w:rPr>
+          <w:lang w:val="es-EC"/>
+        </w:rPr>
+        <w:t xml:space="preserve"> App, </w:t>
+      </w:r>
+      <w:proofErr w:type="spellStart"/>
+      <w:r>
+        <w:rPr>
+          <w:lang w:val="es-EC"/>
+        </w:rPr>
+        <w:t>RSpack</w:t>
+      </w:r>
+      <w:proofErr w:type="spellEnd"/>
+      <w:r>
+        <w:rPr>
+          <w:lang w:val="es-EC"/>
+        </w:rPr>
+        <w:t xml:space="preserve">, </w:t>
+      </w:r>
+      <w:proofErr w:type="spellStart"/>
+      <w:r>
+        <w:rPr>
+          <w:lang w:val="es-EC"/>
+        </w:rPr>
+        <w:t>Turbopack</w:t>
+      </w:r>
+      <w:proofErr w:type="spellEnd"/>
+      <w:r>
+        <w:rPr>
+          <w:lang w:val="es-EC"/>
+        </w:rPr>
+        <w:t xml:space="preserve">, </w:t>
+      </w:r>
+      <w:proofErr w:type="spellStart"/>
+      <w:r>
+        <w:rPr>
+          <w:lang w:val="es-EC"/>
+        </w:rPr>
+        <w:t>Rollup</w:t>
+      </w:r>
+      <w:proofErr w:type="spellEnd"/>
+      <w:r>
+        <w:rPr>
+          <w:lang w:val="es-EC"/>
+        </w:rPr>
+        <w:t>, y muchos más.</w:t>
       </w:r>
     </w:p>
     <w:p>
@@ -870,7 +1065,21 @@
         <w:rPr>
           <w:lang w:val="es-EC"/>
         </w:rPr>
-        <w:t>Compilación de JSX, indistintamente del empaquetador usado, este usa Babel que es otra librería que se encarga exclusivamente de transformar todo el JSX en funciones JavaScript equivalentes, como un React.createElement().</w:t>
+        <w:t xml:space="preserve">Compilación de JSX, indistintamente del empaquetador usado, este usa Babel que es otra librería que se encarga exclusivamente de transformar todo el JSX en funciones JavaScript equivalentes, como un </w:t>
+      </w:r>
+      <w:proofErr w:type="spellStart"/>
+      <w:r>
+        <w:rPr>
+          <w:lang w:val="es-EC"/>
+        </w:rPr>
+        <w:t>React.createElement</w:t>
+      </w:r>
+      <w:proofErr w:type="spellEnd"/>
+      <w:r>
+        <w:rPr>
+          <w:lang w:val="es-EC"/>
+        </w:rPr>
+        <w:t>().</w:t>
       </w:r>
     </w:p>
     <w:p>
@@ -888,13 +1097,35 @@
         <w:rPr>
           <w:lang w:val="es-EC"/>
         </w:rPr>
-        <w:t>Bundling, los empaquetadores agrupan todo el código JS, CSS y, de ser el caso, los assets</w:t>
-      </w:r>
-      <w:r>
-        <w:rPr>
-          <w:lang w:val="es-EC"/>
-        </w:rPr>
-        <w:t xml:space="preserve"> en muchos menos archivos y sobre todo optimizados para que el navegador pueda entenderlos. Por ejemplo, si tienen 4 archivos CSS en todo tu proyecto, al final solo tendrás uno llamado styles.css que contiene toda la información y escrito de una manera mas optimiza, reduciendo el tamaño de variables y sin caracteres especiales o comentarios.</w:t>
+        <w:t xml:space="preserve">Bundling, los empaquetadores agrupan todo el código JS, CSS y, de ser el caso, los </w:t>
+      </w:r>
+      <w:proofErr w:type="spellStart"/>
+      <w:r>
+        <w:rPr>
+          <w:lang w:val="es-EC"/>
+        </w:rPr>
+        <w:t>assets</w:t>
+      </w:r>
+      <w:proofErr w:type="spellEnd"/>
+      <w:r>
+        <w:rPr>
+          <w:lang w:val="es-EC"/>
+        </w:rPr>
+        <w:t xml:space="preserve"> en muchos menos archivos y sobre todo optimizados para que el navegador pueda entenderlos. Por ejemplo, si tienen 4 archivos CSS en todo tu proyecto, al final solo tendrás uno llamado styles.css que contiene toda la información y escrito de una manera </w:t>
+      </w:r>
+      <w:proofErr w:type="spellStart"/>
+      <w:r>
+        <w:rPr>
+          <w:lang w:val="es-EC"/>
+        </w:rPr>
+        <w:t>mas</w:t>
+      </w:r>
+      <w:proofErr w:type="spellEnd"/>
+      <w:r>
+        <w:rPr>
+          <w:lang w:val="es-EC"/>
+        </w:rPr>
+        <w:t xml:space="preserve"> optimiza, reduciendo el tamaño de variables y sin caracteres especiales o comentarios.</w:t>
       </w:r>
     </w:p>
     <w:p>
@@ -915,7 +1146,21 @@
           <w:lang w:val="es-EC"/>
         </w:rPr>
         <w:lastRenderedPageBreak/>
-        <w:t>archivos mas pequeños, lo ideal es que estos adicionales no sean de uso primario, para que solo se carguen en el momento de su uso.</w:t>
+        <w:t xml:space="preserve">archivos </w:t>
+      </w:r>
+      <w:proofErr w:type="spellStart"/>
+      <w:r>
+        <w:rPr>
+          <w:lang w:val="es-EC"/>
+        </w:rPr>
+        <w:t>mas</w:t>
+      </w:r>
+      <w:proofErr w:type="spellEnd"/>
+      <w:r>
+        <w:rPr>
+          <w:lang w:val="es-EC"/>
+        </w:rPr>
+        <w:t xml:space="preserve"> pequeños, lo ideal es que estos adicionales no sean de uso primario, para que solo se carguen en el momento de su uso.</w:t>
       </w:r>
     </w:p>
     <w:p>
@@ -933,7 +1178,21 @@
         <w:rPr>
           <w:lang w:val="es-EC"/>
         </w:rPr>
-        <w:t>Optimización, dentro de este paso s realizan algunas técnicas para optimizar aun m as el código y el peso final de los archivos resultantes:</w:t>
+        <w:t xml:space="preserve">Optimización, dentro de este paso </w:t>
+      </w:r>
+      <w:proofErr w:type="spellStart"/>
+      <w:r>
+        <w:rPr>
+          <w:lang w:val="es-EC"/>
+        </w:rPr>
+        <w:t>s</w:t>
+      </w:r>
+      <w:proofErr w:type="spellEnd"/>
+      <w:r>
+        <w:rPr>
+          <w:lang w:val="es-EC"/>
+        </w:rPr>
+        <w:t xml:space="preserve"> realizan algunas técnicas para optimizar aun m as el código y el peso final de los archivos resultantes:</w:t>
       </w:r>
     </w:p>
     <w:p>
@@ -947,11 +1206,19 @@
           <w:lang w:val="es-EC"/>
         </w:rPr>
       </w:pPr>
-      <w:r>
-        <w:rPr>
-          <w:lang w:val="es-EC"/>
-        </w:rPr>
-        <w:t>Minificación, eliminan espacios en blanco, comentarios, renombran variables, pero todo esto sin afectar a su funcionalidad.</w:t>
+      <w:proofErr w:type="spellStart"/>
+      <w:r>
+        <w:rPr>
+          <w:lang w:val="es-EC"/>
+        </w:rPr>
+        <w:t>Minificación</w:t>
+      </w:r>
+      <w:proofErr w:type="spellEnd"/>
+      <w:r>
+        <w:rPr>
+          <w:lang w:val="es-EC"/>
+        </w:rPr>
+        <w:t>, eliminan espacios en blanco, comentarios, renombran variables, pero todo esto sin afectar a su funcionalidad.</w:t>
       </w:r>
     </w:p>
     <w:p>
@@ -969,7 +1236,21 @@
         <w:rPr>
           <w:lang w:val="es-EC"/>
         </w:rPr>
-        <w:t xml:space="preserve">Tree Shaking, este paso elimina </w:t>
+        <w:t xml:space="preserve">Tree </w:t>
+      </w:r>
+      <w:proofErr w:type="spellStart"/>
+      <w:r>
+        <w:rPr>
+          <w:lang w:val="es-EC"/>
+        </w:rPr>
+        <w:t>Shaking</w:t>
+      </w:r>
+      <w:proofErr w:type="spellEnd"/>
+      <w:r>
+        <w:rPr>
+          <w:lang w:val="es-EC"/>
+        </w:rPr>
+        <w:t xml:space="preserve">, este paso elimina </w:t>
       </w:r>
       <w:r>
         <w:rPr>
@@ -993,7 +1274,49 @@
         <w:rPr>
           <w:lang w:val="es-EC"/>
         </w:rPr>
-        <w:t>Code Spliting, este es el paso donde según la configuración del bundler, este hace una separación de los componentes o librerías en mas archivos, para reducir su tamaño.</w:t>
+        <w:t xml:space="preserve">Code </w:t>
+      </w:r>
+      <w:proofErr w:type="spellStart"/>
+      <w:r>
+        <w:rPr>
+          <w:lang w:val="es-EC"/>
+        </w:rPr>
+        <w:t>Spliting</w:t>
+      </w:r>
+      <w:proofErr w:type="spellEnd"/>
+      <w:r>
+        <w:rPr>
+          <w:lang w:val="es-EC"/>
+        </w:rPr>
+        <w:t xml:space="preserve">, este es el paso donde según la configuración del </w:t>
+      </w:r>
+      <w:proofErr w:type="spellStart"/>
+      <w:r>
+        <w:rPr>
+          <w:lang w:val="es-EC"/>
+        </w:rPr>
+        <w:t>bundler</w:t>
+      </w:r>
+      <w:proofErr w:type="spellEnd"/>
+      <w:r>
+        <w:rPr>
+          <w:lang w:val="es-EC"/>
+        </w:rPr>
+        <w:t xml:space="preserve">, este hace una separación de los componentes o librerías en </w:t>
+      </w:r>
+      <w:proofErr w:type="spellStart"/>
+      <w:r>
+        <w:rPr>
+          <w:lang w:val="es-EC"/>
+        </w:rPr>
+        <w:t>mas</w:t>
+      </w:r>
+      <w:proofErr w:type="spellEnd"/>
+      <w:r>
+        <w:rPr>
+          <w:lang w:val="es-EC"/>
+        </w:rPr>
+        <w:t xml:space="preserve"> archivos, para reducir su tamaño.</w:t>
       </w:r>
     </w:p>
     <w:p>
@@ -1007,11 +1330,33 @@
           <w:lang w:val="es-EC"/>
         </w:rPr>
       </w:pPr>
-      <w:r>
-        <w:rPr>
-          <w:lang w:val="es-EC"/>
-        </w:rPr>
-        <w:t>Lazy loading, modifica la manera de importación de componentes o librerías, con el objetivo de que se invoquen cuando el usuario las necesita.</w:t>
+      <w:proofErr w:type="spellStart"/>
+      <w:r>
+        <w:rPr>
+          <w:lang w:val="es-EC"/>
+        </w:rPr>
+        <w:t>Lazy</w:t>
+      </w:r>
+      <w:proofErr w:type="spellEnd"/>
+      <w:r>
+        <w:rPr>
+          <w:lang w:val="es-EC"/>
+        </w:rPr>
+        <w:t xml:space="preserve"> </w:t>
+      </w:r>
+      <w:proofErr w:type="spellStart"/>
+      <w:r>
+        <w:rPr>
+          <w:lang w:val="es-EC"/>
+        </w:rPr>
+        <w:t>loading</w:t>
+      </w:r>
+      <w:proofErr w:type="spellEnd"/>
+      <w:r>
+        <w:rPr>
+          <w:lang w:val="es-EC"/>
+        </w:rPr>
+        <w:t>, modifica la manera de importación de componentes o librerías, con el objetivo de que se invoquen cuando el usuario las necesita.</w:t>
       </w:r>
     </w:p>
     <w:p>
@@ -1038,7 +1383,21 @@
         <w:rPr>
           <w:lang w:val="es-EC"/>
         </w:rPr>
-        <w:t xml:space="preserve">ReactJS lleva a cabo las actualizaciones de UI o re-renders a través de su concepto de Virtual-DOM. Este es una representación en memoria del DOM previamente revisando en </w:t>
+        <w:t xml:space="preserve">ReactJS lleva a cabo las actualizaciones de UI o </w:t>
+      </w:r>
+      <w:proofErr w:type="spellStart"/>
+      <w:r>
+        <w:rPr>
+          <w:lang w:val="es-EC"/>
+        </w:rPr>
+        <w:t>re-renders</w:t>
+      </w:r>
+      <w:proofErr w:type="spellEnd"/>
+      <w:r>
+        <w:rPr>
+          <w:lang w:val="es-EC"/>
+        </w:rPr>
+        <w:t xml:space="preserve"> a través de su concepto de Virtual-DOM. Este es una representación en memoria del DOM previamente revisando en </w:t>
       </w:r>
       <w:r>
         <w:rPr>
@@ -1063,7 +1422,77 @@
         <w:rPr>
           <w:lang w:val="es-EC"/>
         </w:rPr>
-        <w:t>Cuando el usuario interactúa con la aplicación web ReactJS primero realiza el cambio en su Virtual-DOM, para luego comparar el Virtual-DOM con el DOM del navegador en un proceso llamado Reconciliation, en caso de existir diferencias ReactJS calcula desde cual componte fue el que cambió para actualizar así todo su árbol de componentes hijos. Así evita tener que re-renderizar componentes hermanos o superiores. Si bien se re-renderizan todos los componentes hijos de alguno que haya sido actualizado, se puede aplicar técnicas de caching o memoization para que un componente cambie solo cuando alguno de los valores que especificamos han cambiado.</w:t>
+        <w:t xml:space="preserve">Cuando el usuario interactúa con la aplicación web ReactJS primero realiza el cambio en su Virtual-DOM, para luego comparar el Virtual-DOM con el DOM del navegador en un proceso llamado </w:t>
+      </w:r>
+      <w:proofErr w:type="spellStart"/>
+      <w:r>
+        <w:rPr>
+          <w:lang w:val="es-EC"/>
+        </w:rPr>
+        <w:t>Reconciliation</w:t>
+      </w:r>
+      <w:proofErr w:type="spellEnd"/>
+      <w:r>
+        <w:rPr>
+          <w:lang w:val="es-EC"/>
+        </w:rPr>
+        <w:t xml:space="preserve">, en caso de existir diferencias ReactJS calcula desde cual componte fue el que cambió para actualizar así todo su árbol de componentes hijos. Así evita tener que </w:t>
+      </w:r>
+      <w:proofErr w:type="spellStart"/>
+      <w:r>
+        <w:rPr>
+          <w:lang w:val="es-EC"/>
+        </w:rPr>
+        <w:t>re-renderizar</w:t>
+      </w:r>
+      <w:proofErr w:type="spellEnd"/>
+      <w:r>
+        <w:rPr>
+          <w:lang w:val="es-EC"/>
+        </w:rPr>
+        <w:t xml:space="preserve"> componentes hermanos o superiores. Si bien se </w:t>
+      </w:r>
+      <w:proofErr w:type="spellStart"/>
+      <w:r>
+        <w:rPr>
+          <w:lang w:val="es-EC"/>
+        </w:rPr>
+        <w:t>re-renderizan</w:t>
+      </w:r>
+      <w:proofErr w:type="spellEnd"/>
+      <w:r>
+        <w:rPr>
+          <w:lang w:val="es-EC"/>
+        </w:rPr>
+        <w:t xml:space="preserve"> todos los componentes hijos de alguno que haya sido actualizado, se puede aplicar técnicas de </w:t>
+      </w:r>
+      <w:proofErr w:type="spellStart"/>
+      <w:r>
+        <w:rPr>
+          <w:lang w:val="es-EC"/>
+        </w:rPr>
+        <w:t>caching</w:t>
+      </w:r>
+      <w:proofErr w:type="spellEnd"/>
+      <w:r>
+        <w:rPr>
+          <w:lang w:val="es-EC"/>
+        </w:rPr>
+        <w:t xml:space="preserve"> o </w:t>
+      </w:r>
+      <w:proofErr w:type="spellStart"/>
+      <w:r>
+        <w:rPr>
+          <w:lang w:val="es-EC"/>
+        </w:rPr>
+        <w:t>memoization</w:t>
+      </w:r>
+      <w:proofErr w:type="spellEnd"/>
+      <w:r>
+        <w:rPr>
+          <w:lang w:val="es-EC"/>
+        </w:rPr>
+        <w:t xml:space="preserve"> para que un componente cambie solo cuando alguno de los valores que especificamos han cambiado.</w:t>
       </w:r>
     </w:p>
     <w:p>
@@ -1111,35 +1540,193 @@
         <w:rPr>
           <w:lang w:val="es-EC"/>
         </w:rPr>
-        <w:t xml:space="preserve">Para realizar dentro de las etiquetas de JSX tenemos que realizarlo dentro de “{}”. Dentro de las llaves colocaremos código de JS que realizará la evaluación. En caso de ser una evaluación truthy/falsy, como puede ser user &amp;&amp; &lt;comp /&gt; o Boolean (cond) &amp;&amp; &lt;comp /&gt;, </w:t>
+        <w:t xml:space="preserve">Para realizar dentro de las etiquetas de JSX tenemos que realizarlo dentro de “{}”. Dentro de las llaves colocaremos código de JS que realizará la evaluación. En caso de ser una evaluación </w:t>
+      </w:r>
+      <w:proofErr w:type="spellStart"/>
+      <w:r>
+        <w:rPr>
+          <w:lang w:val="es-EC"/>
+        </w:rPr>
+        <w:t>truthy</w:t>
+      </w:r>
+      <w:proofErr w:type="spellEnd"/>
+      <w:r>
+        <w:rPr>
+          <w:lang w:val="es-EC"/>
+        </w:rPr>
+        <w:t>/</w:t>
+      </w:r>
+      <w:proofErr w:type="spellStart"/>
+      <w:r>
+        <w:rPr>
+          <w:lang w:val="es-EC"/>
+        </w:rPr>
+        <w:t>falsy</w:t>
+      </w:r>
+      <w:proofErr w:type="spellEnd"/>
+      <w:r>
+        <w:rPr>
+          <w:lang w:val="es-EC"/>
+        </w:rPr>
+        <w:t>, como puede ser user &amp;&amp; &lt;</w:t>
+      </w:r>
+      <w:proofErr w:type="spellStart"/>
+      <w:r>
+        <w:rPr>
+          <w:lang w:val="es-EC"/>
+        </w:rPr>
+        <w:t>comp</w:t>
+      </w:r>
+      <w:proofErr w:type="spellEnd"/>
+      <w:r>
+        <w:rPr>
+          <w:lang w:val="es-EC"/>
+        </w:rPr>
+        <w:t xml:space="preserve"> /&gt; o Boolean (</w:t>
+      </w:r>
+      <w:proofErr w:type="spellStart"/>
+      <w:r>
+        <w:rPr>
+          <w:lang w:val="es-EC"/>
+        </w:rPr>
+        <w:t>cond</w:t>
+      </w:r>
+      <w:proofErr w:type="spellEnd"/>
+      <w:r>
+        <w:rPr>
+          <w:lang w:val="es-EC"/>
+        </w:rPr>
+        <w:t>) &amp;&amp; &lt;</w:t>
+      </w:r>
+      <w:proofErr w:type="spellStart"/>
+      <w:r>
+        <w:rPr>
+          <w:lang w:val="es-EC"/>
+        </w:rPr>
+        <w:t>comp</w:t>
+      </w:r>
+      <w:proofErr w:type="spellEnd"/>
+      <w:r>
+        <w:rPr>
+          <w:lang w:val="es-EC"/>
+        </w:rPr>
+        <w:t xml:space="preserve"> /&gt;, </w:t>
       </w:r>
       <w:r>
         <w:rPr>
           <w:lang w:val="es-EC"/>
         </w:rPr>
         <w:lastRenderedPageBreak/>
-        <w:t>esté hará que el componente de la extrema derecha se renderice si y solo sí toda la cadena de condiciones de la izquierda resulta truthy. Caso contrario el componente no se renderizará.</w:t>
-      </w:r>
-    </w:p>
-    <w:p>
-      <w:pPr>
-        <w:rPr>
-          <w:lang w:val="es-EC"/>
-        </w:rPr>
-      </w:pPr>
-      <w:r>
-        <w:rPr>
-          <w:lang w:val="es-EC"/>
-        </w:rPr>
-        <w:t>Hay que tener en consideración ciertas condiciones. Por ejemplo, al usar una variable que puede contener valores numéricos, debido a que si nuestra condición es var1 &amp;&amp; &lt;comp /&gt; y el valor de var1 es el número 0, esto provocará que se renderice el numero 0, que no es lo que deseamos. Para evitar estos casos no deseados se recomienda encapsular todas las condiciones dentro del constructor Boolean() o hacer el uso adecuado del operador “!” y “!!” para obtener una respuesta completamente booleana y no truthy o falsy.</w:t>
-      </w:r>
-    </w:p>
-    <w:p>
-      <w:pPr>
-        <w:rPr>
-          <w:lang w:val="es-EC"/>
-        </w:rPr>
-      </w:pPr>
+        <w:t xml:space="preserve">esté hará que el componente de la extrema derecha se renderice si y solo sí toda la cadena de condiciones de la izquierda resulta </w:t>
+      </w:r>
+      <w:proofErr w:type="spellStart"/>
+      <w:r>
+        <w:rPr>
+          <w:lang w:val="es-EC"/>
+        </w:rPr>
+        <w:t>truthy</w:t>
+      </w:r>
+      <w:proofErr w:type="spellEnd"/>
+      <w:r>
+        <w:rPr>
+          <w:lang w:val="es-EC"/>
+        </w:rPr>
+        <w:t>. Caso contrario el componente no se renderizará.</w:t>
+      </w:r>
+    </w:p>
+    <w:p>
+      <w:pPr>
+        <w:rPr>
+          <w:lang w:val="es-EC"/>
+        </w:rPr>
+      </w:pPr>
+      <w:r>
+        <w:rPr>
+          <w:lang w:val="es-EC"/>
+        </w:rPr>
+        <w:t>Hay que tener en consideración ciertas condiciones. Por ejemplo, al usar una variable que puede contener valores numéricos, debido a que si nuestra condición es var1 &amp;&amp; &lt;</w:t>
+      </w:r>
+      <w:proofErr w:type="spellStart"/>
+      <w:r>
+        <w:rPr>
+          <w:lang w:val="es-EC"/>
+        </w:rPr>
+        <w:t>comp</w:t>
+      </w:r>
+      <w:proofErr w:type="spellEnd"/>
+      <w:r>
+        <w:rPr>
+          <w:lang w:val="es-EC"/>
+        </w:rPr>
+        <w:t xml:space="preserve"> /&gt; y el valor de var1 es el número 0, esto provocará que se renderice el </w:t>
+      </w:r>
+      <w:proofErr w:type="spellStart"/>
+      <w:r>
+        <w:rPr>
+          <w:lang w:val="es-EC"/>
+        </w:rPr>
+        <w:t>numero</w:t>
+      </w:r>
+      <w:proofErr w:type="spellEnd"/>
+      <w:r>
+        <w:rPr>
+          <w:lang w:val="es-EC"/>
+        </w:rPr>
+        <w:t xml:space="preserve"> 0, que no es lo que deseamos. Para evitar estos casos no deseados se recomienda encapsular todas las condiciones dentro del constructor Boolean() o hacer el uso adecuado del operador “!” y “!!” para obtener una respuesta completamente booleana y no </w:t>
+      </w:r>
+      <w:proofErr w:type="spellStart"/>
+      <w:r>
+        <w:rPr>
+          <w:lang w:val="es-EC"/>
+        </w:rPr>
+        <w:t>truthy</w:t>
+      </w:r>
+      <w:proofErr w:type="spellEnd"/>
+      <w:r>
+        <w:rPr>
+          <w:lang w:val="es-EC"/>
+        </w:rPr>
+        <w:t xml:space="preserve"> o </w:t>
+      </w:r>
+      <w:proofErr w:type="spellStart"/>
+      <w:r>
+        <w:rPr>
+          <w:lang w:val="es-EC"/>
+        </w:rPr>
+        <w:t>falsy</w:t>
+      </w:r>
+      <w:proofErr w:type="spellEnd"/>
+      <w:r>
+        <w:rPr>
+          <w:lang w:val="es-EC"/>
+        </w:rPr>
+        <w:t>.</w:t>
+      </w:r>
+    </w:p>
+    <w:p>
+      <w:pPr>
+        <w:rPr>
+          <w:lang w:val="es-EC"/>
+        </w:rPr>
+      </w:pPr>
+      <w:r>
+        <w:rPr>
+          <w:lang w:val="es-EC"/>
+        </w:rPr>
+        <w:t xml:space="preserve">Es importante todo este background de ReactJS porque esta librería al no ser un framework es muy fácil perderse en malas </w:t>
+      </w:r>
+      <w:r>
+        <w:rPr>
+          <w:lang w:val="es-EC"/>
+        </w:rPr>
+        <w:t>prácticas</w:t>
+      </w:r>
+      <w:r>
+        <w:rPr>
+          <w:lang w:val="es-EC"/>
+        </w:rPr>
+        <w:t xml:space="preserve"> de código, estructura de proyecto y de más que después provocarán que sea muy difícil de mantener y adoptar para nuestros programadores. Se debe siempre estar al tanto de los patrones y buenas prácticas para aplicarlas de la mejor manera en todo proyecto.</w:t>
+      </w:r>
     </w:p>
     <w:sectPr>
       <w:pgSz w:w="12240" w:h="15840"/>

</xml_diff>

<commit_message>
feat: add README for unidad 1 and 2
</commit_message>
<xml_diff>
--- a/Unidad_1/Guia.docx
+++ b/Unidad_1/Guia.docx
@@ -507,6 +507,7 @@
     </w:p>
     <w:p>
       <w:pPr>
+        <w:pStyle w:val="IntenseQuote"/>
         <w:rPr>
           <w:lang w:val="es-EC"/>
         </w:rPr>
@@ -1077,13 +1078,7 @@
         <w:rPr>
           <w:lang w:val="es-EC"/>
         </w:rPr>
-        <w:t>R</w:t>
-      </w:r>
-      <w:r>
-        <w:rPr>
-          <w:lang w:val="es-EC"/>
-        </w:rPr>
-        <w:t>equisitios</w:t>
+        <w:t>Requisitios</w:t>
       </w:r>
     </w:p>
     <w:p>
@@ -3170,11 +3165,12 @@
 </file>
 
 <file path=customXml/item1.xml><?xml version="1.0" encoding="utf-8"?>
-<p:properties xmlns:p="http://schemas.microsoft.com/office/2006/metadata/properties" xmlns:xsi="http://www.w3.org/2001/XMLSchema-instance" xmlns:pc="http://schemas.microsoft.com/office/infopath/2007/PartnerControls">
-  <documentManagement>
-    <_activity xmlns="98b3f1ad-107c-497c-bb15-64aaebc89f52" xsi:nil="true"/>
-  </documentManagement>
-</p:properties>
+<?mso-contentType ?>
+<FormTemplates xmlns="http://schemas.microsoft.com/sharepoint/v3/contenttype/forms">
+  <Display>DocumentLibraryForm</Display>
+  <Edit>DocumentLibraryForm</Edit>
+  <New>DocumentLibraryForm</New>
+</FormTemplates>
 </file>
 
 <file path=customXml/item2.xml><?xml version="1.0" encoding="utf-8"?>
@@ -3425,20 +3421,17 @@
 </file>
 
 <file path=customXml/item3.xml><?xml version="1.0" encoding="utf-8"?>
-<?mso-contentType ?>
-<FormTemplates xmlns="http://schemas.microsoft.com/sharepoint/v3/contenttype/forms">
-  <Display>DocumentLibraryForm</Display>
-  <Edit>DocumentLibraryForm</Edit>
-  <New>DocumentLibraryForm</New>
-</FormTemplates>
+<p:properties xmlns:p="http://schemas.microsoft.com/office/2006/metadata/properties" xmlns:xsi="http://www.w3.org/2001/XMLSchema-instance" xmlns:pc="http://schemas.microsoft.com/office/infopath/2007/PartnerControls">
+  <documentManagement>
+    <_activity xmlns="98b3f1ad-107c-497c-bb15-64aaebc89f52" xsi:nil="true"/>
+  </documentManagement>
+</p:properties>
 </file>
 
 <file path=customXml/itemProps1.xml><?xml version="1.0" encoding="utf-8"?>
-<ds:datastoreItem xmlns:ds="http://schemas.openxmlformats.org/officeDocument/2006/customXml" ds:itemID="{1A62B62A-6829-43EA-BA4A-C7555935955E}">
+<ds:datastoreItem xmlns:ds="http://schemas.openxmlformats.org/officeDocument/2006/customXml" ds:itemID="{4D7E8EF9-EC78-4755-A440-C4783DEAF1FB}">
   <ds:schemaRefs>
-    <ds:schemaRef ds:uri="http://schemas.microsoft.com/office/2006/metadata/properties"/>
-    <ds:schemaRef ds:uri="http://schemas.microsoft.com/office/infopath/2007/PartnerControls"/>
-    <ds:schemaRef ds:uri="98b3f1ad-107c-497c-bb15-64aaebc89f52"/>
+    <ds:schemaRef ds:uri="http://schemas.microsoft.com/sharepoint/v3/contenttype/forms"/>
   </ds:schemaRefs>
 </ds:datastoreItem>
 </file>
@@ -3463,9 +3456,11 @@
 </file>
 
 <file path=customXml/itemProps3.xml><?xml version="1.0" encoding="utf-8"?>
-<ds:datastoreItem xmlns:ds="http://schemas.openxmlformats.org/officeDocument/2006/customXml" ds:itemID="{4D7E8EF9-EC78-4755-A440-C4783DEAF1FB}">
+<ds:datastoreItem xmlns:ds="http://schemas.openxmlformats.org/officeDocument/2006/customXml" ds:itemID="{1A62B62A-6829-43EA-BA4A-C7555935955E}">
   <ds:schemaRefs>
-    <ds:schemaRef ds:uri="http://schemas.microsoft.com/sharepoint/v3/contenttype/forms"/>
+    <ds:schemaRef ds:uri="http://schemas.microsoft.com/office/2006/metadata/properties"/>
+    <ds:schemaRef ds:uri="http://schemas.microsoft.com/office/infopath/2007/PartnerControls"/>
+    <ds:schemaRef ds:uri="98b3f1ad-107c-497c-bb15-64aaebc89f52"/>
   </ds:schemaRefs>
 </ds:datastoreItem>
 </file>
</xml_diff>

<commit_message>
feat: update doc module 1
</commit_message>
<xml_diff>
--- a/Unidad_1/Guia.docx
+++ b/Unidad_1/Guia.docx
@@ -780,6 +780,25 @@
     </w:p>
     <w:p>
       <w:pPr>
+        <w:rPr>
+          <w:lang w:val="es-EC"/>
+        </w:rPr>
+      </w:pPr>
+      <w:r>
+        <w:rPr>
+          <w:lang w:val="es-EC"/>
+        </w:rPr>
+        <w:t>Como tal React no es difícil, pero si hay que tener en el mapa ciertas bases o conocimientos para construir buenas aplicaciones. Tales como el ciclo de vida y como utilizarlo, sobre todo el tema de memorization. Patrones de diseño eficientes. El uso de librerías adecuadas etc</w:t>
+      </w:r>
+      <w:r>
+        <w:rPr>
+          <w:lang w:val="es-EC"/>
+        </w:rPr>
+        <w:t>.</w:t>
+      </w:r>
+    </w:p>
+    <w:p>
+      <w:pPr>
         <w:pStyle w:val="Heading1"/>
         <w:rPr>
           <w:lang w:val="es-EC"/>
@@ -909,14 +928,14 @@
         <w:rPr>
           <w:lang w:val="es-EC"/>
         </w:rPr>
-        <w:t xml:space="preserve">Si bien por defecto la meta de este paso es agrupar todo en 3 archivos resultantes (uno de JS, CSS y HTML), puede darse el caso de que alguno de los archivos resultante sea muy pesado, se considera pesado si pasa los 500 kb. Aquí es cuando es recomendable hacer un Split de la estrategia del bundling del empaquetador. Esto se puede lograr en la configuración del bundlers para declarar que paquetes o componentes deseamos que estén en un archivo diferente. Así logramos tener </w:t>
+        <w:t xml:space="preserve">Si bien por defecto la meta de este paso es agrupar todo en 3 archivos resultantes (uno de JS, CSS y HTML), puede darse el caso de que alguno de los archivos </w:t>
       </w:r>
       <w:r>
         <w:rPr>
           <w:lang w:val="es-EC"/>
         </w:rPr>
         <w:lastRenderedPageBreak/>
-        <w:t>archivos mas pequeños, lo ideal es que estos adicionales no sean de uso primario, para que solo se carguen en el momento de su uso.</w:t>
+        <w:t>resultante sea muy pesado, se considera pesado si pasa los 500 kb. Aquí es cuando es recomendable hacer un Split de la estrategia del bundling del empaquetador. Esto se puede lograr en la configuración del bundlers para declarar que paquetes o componentes deseamos que estén en un archivo diferente. Así logramos tener archivos mas pequeños, lo ideal es que estos adicionales no sean de uso primario, para que solo se carguen en el momento de su uso.</w:t>
       </w:r>
     </w:p>
     <w:p>
@@ -1140,6 +1159,7 @@
         <w:rPr>
           <w:lang w:val="es-EC"/>
         </w:rPr>
+        <w:lastRenderedPageBreak/>
         <w:t>VS Code:</w:t>
       </w:r>
     </w:p>
@@ -1172,7 +1192,6 @@
         <w:rPr>
           <w:lang w:val="es-EC"/>
         </w:rPr>
-        <w:lastRenderedPageBreak/>
         <w:t>Renderizado condicional y dinámico</w:t>
       </w:r>
       <w:r>
@@ -3165,12 +3184,11 @@
 </file>
 
 <file path=customXml/item1.xml><?xml version="1.0" encoding="utf-8"?>
-<?mso-contentType ?>
-<FormTemplates xmlns="http://schemas.microsoft.com/sharepoint/v3/contenttype/forms">
-  <Display>DocumentLibraryForm</Display>
-  <Edit>DocumentLibraryForm</Edit>
-  <New>DocumentLibraryForm</New>
-</FormTemplates>
+<p:properties xmlns:p="http://schemas.microsoft.com/office/2006/metadata/properties" xmlns:xsi="http://www.w3.org/2001/XMLSchema-instance" xmlns:pc="http://schemas.microsoft.com/office/infopath/2007/PartnerControls">
+  <documentManagement>
+    <_activity xmlns="98b3f1ad-107c-497c-bb15-64aaebc89f52" xsi:nil="true"/>
+  </documentManagement>
+</p:properties>
 </file>
 
 <file path=customXml/item2.xml><?xml version="1.0" encoding="utf-8"?>
@@ -3421,17 +3439,20 @@
 </file>
 
 <file path=customXml/item3.xml><?xml version="1.0" encoding="utf-8"?>
-<p:properties xmlns:p="http://schemas.microsoft.com/office/2006/metadata/properties" xmlns:xsi="http://www.w3.org/2001/XMLSchema-instance" xmlns:pc="http://schemas.microsoft.com/office/infopath/2007/PartnerControls">
-  <documentManagement>
-    <_activity xmlns="98b3f1ad-107c-497c-bb15-64aaebc89f52" xsi:nil="true"/>
-  </documentManagement>
-</p:properties>
+<?mso-contentType ?>
+<FormTemplates xmlns="http://schemas.microsoft.com/sharepoint/v3/contenttype/forms">
+  <Display>DocumentLibraryForm</Display>
+  <Edit>DocumentLibraryForm</Edit>
+  <New>DocumentLibraryForm</New>
+</FormTemplates>
 </file>
 
 <file path=customXml/itemProps1.xml><?xml version="1.0" encoding="utf-8"?>
-<ds:datastoreItem xmlns:ds="http://schemas.openxmlformats.org/officeDocument/2006/customXml" ds:itemID="{4D7E8EF9-EC78-4755-A440-C4783DEAF1FB}">
+<ds:datastoreItem xmlns:ds="http://schemas.openxmlformats.org/officeDocument/2006/customXml" ds:itemID="{1A62B62A-6829-43EA-BA4A-C7555935955E}">
   <ds:schemaRefs>
-    <ds:schemaRef ds:uri="http://schemas.microsoft.com/sharepoint/v3/contenttype/forms"/>
+    <ds:schemaRef ds:uri="http://schemas.microsoft.com/office/2006/metadata/properties"/>
+    <ds:schemaRef ds:uri="http://schemas.microsoft.com/office/infopath/2007/PartnerControls"/>
+    <ds:schemaRef ds:uri="98b3f1ad-107c-497c-bb15-64aaebc89f52"/>
   </ds:schemaRefs>
 </ds:datastoreItem>
 </file>
@@ -3456,11 +3477,9 @@
 </file>
 
 <file path=customXml/itemProps3.xml><?xml version="1.0" encoding="utf-8"?>
-<ds:datastoreItem xmlns:ds="http://schemas.openxmlformats.org/officeDocument/2006/customXml" ds:itemID="{1A62B62A-6829-43EA-BA4A-C7555935955E}">
+<ds:datastoreItem xmlns:ds="http://schemas.openxmlformats.org/officeDocument/2006/customXml" ds:itemID="{4D7E8EF9-EC78-4755-A440-C4783DEAF1FB}">
   <ds:schemaRefs>
-    <ds:schemaRef ds:uri="http://schemas.microsoft.com/office/2006/metadata/properties"/>
-    <ds:schemaRef ds:uri="http://schemas.microsoft.com/office/infopath/2007/PartnerControls"/>
-    <ds:schemaRef ds:uri="98b3f1ad-107c-497c-bb15-64aaebc89f52"/>
+    <ds:schemaRef ds:uri="http://schemas.microsoft.com/sharepoint/v3/contenttype/forms"/>
   </ds:schemaRefs>
 </ds:datastoreItem>
 </file>
</xml_diff>